<commit_message>
uppdaterat kodverk för kontaktstatus
</commit_message>
<xml_diff>
--- a/ServiceInteractions/riv/clinicalprocess/logistics/logistics/trunk/docs/Tjanstekontraktsbeskrivning clinicalprocess_logistics_logistics.docx
+++ b/ServiceInteractions/riv/clinicalprocess/logistics/logistics/trunk/docs/Tjanstekontraktsbeskrivning clinicalprocess_logistics_logistics.docx
@@ -224,7 +224,7 @@
           <w:rFonts w:ascii="Arial" w:hAnsi="Arial"/>
           <w:sz w:val="36"/>
         </w:rPr>
-        <w:t>31</w:t>
+        <w:t>32</w:t>
       </w:r>
     </w:p>
     <w:p>
@@ -254,7 +254,7 @@
           <w:rFonts w:ascii="Arial" w:hAnsi="Arial"/>
           <w:sz w:val="36"/>
         </w:rPr>
-        <w:t>03-15</w:t>
+        <w:t>04-15</w:t>
       </w:r>
     </w:p>
     <w:p>
@@ -3667,10 +3667,7 @@
             </w:r>
             <w:proofErr w:type="spellStart"/>
             <w:r>
-              <w:t>accountableHealthcareProfessional</w:t>
-            </w:r>
-            <w:r>
-              <w:t>OrgUnit</w:t>
+              <w:t>accountableHealthcareProfessionalOrgUnit</w:t>
             </w:r>
             <w:proofErr w:type="spellEnd"/>
             <w:r>
@@ -3725,6 +3722,42 @@
                 <w:numId w:val="7"/>
               </w:numPr>
             </w:pPr>
+            <w:r>
+              <w:t xml:space="preserve">Ändrat semantik (regel) för EI-fältet ”Most Recent </w:t>
+            </w:r>
+            <w:proofErr w:type="spellStart"/>
+            <w:r>
+              <w:t>Content</w:t>
+            </w:r>
+            <w:proofErr w:type="spellEnd"/>
+            <w:r>
+              <w:t>”</w:t>
+            </w:r>
+          </w:p>
+          <w:p>
+            <w:pPr>
+              <w:pStyle w:val="TableText"/>
+              <w:numPr>
+                <w:ilvl w:val="0"/>
+                <w:numId w:val="7"/>
+              </w:numPr>
+            </w:pPr>
+            <w:proofErr w:type="spellStart"/>
+            <w:r>
+              <w:t>Färbättrat</w:t>
+            </w:r>
+            <w:proofErr w:type="spellEnd"/>
+            <w:r>
+              <w:t xml:space="preserve"> och </w:t>
+            </w:r>
+            <w:proofErr w:type="gramStart"/>
+            <w:r>
+              <w:t>utökat</w:t>
+            </w:r>
+            <w:proofErr w:type="gramEnd"/>
+            <w:r>
+              <w:t xml:space="preserve"> dokumentation om systemadressering</w:t>
+            </w:r>
           </w:p>
         </w:tc>
         <w:tc>
@@ -3755,6 +3788,91 @@
               <w:t>aham</w:t>
             </w:r>
             <w:proofErr w:type="spellEnd"/>
+          </w:p>
+        </w:tc>
+        <w:tc>
+          <w:tcPr>
+            <w:tcW w:w="1276" w:type="dxa"/>
+          </w:tcPr>
+          <w:p>
+            <w:pPr>
+              <w:pStyle w:val="TableText"/>
+            </w:pPr>
+          </w:p>
+        </w:tc>
+      </w:tr>
+      <w:tr>
+        <w:tc>
+          <w:tcPr>
+            <w:tcW w:w="964" w:type="dxa"/>
+          </w:tcPr>
+          <w:p>
+            <w:pPr>
+              <w:pStyle w:val="TableText"/>
+            </w:pPr>
+            <w:r>
+              <w:lastRenderedPageBreak/>
+              <w:t>PA32</w:t>
+            </w:r>
+          </w:p>
+        </w:tc>
+        <w:tc>
+          <w:tcPr>
+            <w:tcW w:w="1224" w:type="dxa"/>
+          </w:tcPr>
+          <w:p>
+            <w:pPr>
+              <w:pStyle w:val="TableText"/>
+            </w:pPr>
+            <w:r>
+              <w:t>2013-04-15</w:t>
+            </w:r>
+          </w:p>
+        </w:tc>
+        <w:tc>
+          <w:tcPr>
+            <w:tcW w:w="3652" w:type="dxa"/>
+          </w:tcPr>
+          <w:p>
+            <w:pPr>
+              <w:pStyle w:val="TableText"/>
+              <w:numPr>
+                <w:ilvl w:val="0"/>
+                <w:numId w:val="7"/>
+              </w:numPr>
+            </w:pPr>
+            <w:r>
+              <w:t xml:space="preserve">Ändrat </w:t>
+            </w:r>
+            <w:proofErr w:type="spellStart"/>
+            <w:r>
+              <w:t>kodverk</w:t>
+            </w:r>
+            <w:proofErr w:type="spellEnd"/>
+            <w:r>
+              <w:t xml:space="preserve"> för kontaktstatus till samma som i </w:t>
+            </w:r>
+            <w:proofErr w:type="spellStart"/>
+            <w:r>
+              <w:t>NPÖ</w:t>
+            </w:r>
+            <w:proofErr w:type="spellEnd"/>
+            <w:r>
+              <w:t xml:space="preserve"> RIV-Spec.</w:t>
+            </w:r>
+          </w:p>
+        </w:tc>
+        <w:tc>
+          <w:tcPr>
+            <w:tcW w:w="2126" w:type="dxa"/>
+          </w:tcPr>
+          <w:p>
+            <w:pPr>
+              <w:pStyle w:val="TableText"/>
+            </w:pPr>
+            <w:r>
+              <w:t>Johan Eltes</w:t>
+            </w:r>
           </w:p>
         </w:tc>
         <w:tc>
@@ -3933,7 +4051,7 @@
         <w:rPr>
           <w:noProof/>
         </w:rPr>
-        <w:instrText xml:space="preserve"> PAGEREF _Toc227048191 \h </w:instrText>
+        <w:instrText xml:space="preserve"> PAGEREF _Toc227635024 \h </w:instrText>
       </w:r>
       <w:r>
         <w:rPr>
@@ -3950,7 +4068,7 @@
         <w:rPr>
           <w:noProof/>
         </w:rPr>
-        <w:t>7</w:t>
+        <w:t>5</w:t>
       </w:r>
       <w:r>
         <w:rPr>
@@ -4008,7 +4126,7 @@
         <w:rPr>
           <w:noProof/>
         </w:rPr>
-        <w:instrText xml:space="preserve"> PAGEREF _Toc227048192 \h </w:instrText>
+        <w:instrText xml:space="preserve"> PAGEREF _Toc227635025 \h </w:instrText>
       </w:r>
       <w:r>
         <w:rPr>
@@ -4025,7 +4143,7 @@
         <w:rPr>
           <w:noProof/>
         </w:rPr>
-        <w:t>9</w:t>
+        <w:t>7</w:t>
       </w:r>
       <w:r>
         <w:rPr>
@@ -4084,7 +4202,7 @@
         <w:rPr>
           <w:noProof/>
         </w:rPr>
-        <w:instrText xml:space="preserve"> PAGEREF _Toc227048193 \h </w:instrText>
+        <w:instrText xml:space="preserve"> PAGEREF _Toc227635026 \h </w:instrText>
       </w:r>
       <w:r>
         <w:rPr>
@@ -4101,7 +4219,7 @@
         <w:rPr>
           <w:noProof/>
         </w:rPr>
-        <w:t>9</w:t>
+        <w:t>7</w:t>
       </w:r>
       <w:r>
         <w:rPr>
@@ -4160,7 +4278,7 @@
         <w:rPr>
           <w:noProof/>
         </w:rPr>
-        <w:instrText xml:space="preserve"> PAGEREF _Toc227048194 \h </w:instrText>
+        <w:instrText xml:space="preserve"> PAGEREF _Toc227635027 \h </w:instrText>
       </w:r>
       <w:r>
         <w:rPr>
@@ -4177,7 +4295,7 @@
         <w:rPr>
           <w:noProof/>
         </w:rPr>
-        <w:t>10</w:t>
+        <w:t>8</w:t>
       </w:r>
       <w:r>
         <w:rPr>
@@ -4236,7 +4354,7 @@
         <w:rPr>
           <w:noProof/>
         </w:rPr>
-        <w:instrText xml:space="preserve"> PAGEREF _Toc227048195 \h </w:instrText>
+        <w:instrText xml:space="preserve"> PAGEREF _Toc227635028 \h </w:instrText>
       </w:r>
       <w:r>
         <w:rPr>
@@ -4253,7 +4371,7 @@
         <w:rPr>
           <w:noProof/>
         </w:rPr>
-        <w:t>11</w:t>
+        <w:t>9</w:t>
       </w:r>
       <w:r>
         <w:rPr>
@@ -4312,7 +4430,7 @@
         <w:rPr>
           <w:noProof/>
         </w:rPr>
-        <w:instrText xml:space="preserve"> PAGEREF _Toc227048196 \h </w:instrText>
+        <w:instrText xml:space="preserve"> PAGEREF _Toc227635029 \h </w:instrText>
       </w:r>
       <w:r>
         <w:rPr>
@@ -4329,7 +4447,7 @@
         <w:rPr>
           <w:noProof/>
         </w:rPr>
-        <w:t>12</w:t>
+        <w:t>10</w:t>
       </w:r>
       <w:r>
         <w:rPr>
@@ -4387,7 +4505,7 @@
         <w:rPr>
           <w:noProof/>
         </w:rPr>
-        <w:instrText xml:space="preserve"> PAGEREF _Toc227048197 \h </w:instrText>
+        <w:instrText xml:space="preserve"> PAGEREF _Toc227635030 \h </w:instrText>
       </w:r>
       <w:r>
         <w:rPr>
@@ -4404,7 +4522,7 @@
         <w:rPr>
           <w:noProof/>
         </w:rPr>
-        <w:t>12</w:t>
+        <w:t>10</w:t>
       </w:r>
       <w:r>
         <w:rPr>
@@ -4462,7 +4580,157 @@
         <w:rPr>
           <w:noProof/>
         </w:rPr>
-        <w:instrText xml:space="preserve"> PAGEREF _Toc227048198 \h </w:instrText>
+        <w:instrText xml:space="preserve"> PAGEREF _Toc227635031 \h </w:instrText>
+      </w:r>
+      <w:r>
+        <w:rPr>
+          <w:noProof/>
+        </w:rPr>
+      </w:r>
+      <w:r>
+        <w:rPr>
+          <w:noProof/>
+        </w:rPr>
+        <w:fldChar w:fldCharType="separate"/>
+      </w:r>
+      <w:r>
+        <w:rPr>
+          <w:noProof/>
+        </w:rPr>
+        <w:t>11</w:t>
+      </w:r>
+      <w:r>
+        <w:rPr>
+          <w:noProof/>
+        </w:rPr>
+        <w:fldChar w:fldCharType="end"/>
+      </w:r>
+    </w:p>
+    <w:p>
+      <w:pPr>
+        <w:pStyle w:val="Innehll1"/>
+        <w:tabs>
+          <w:tab w:val="left" w:pos="1647"/>
+          <w:tab w:val="right" w:leader="dot" w:pos="9159"/>
+        </w:tabs>
+        <w:rPr>
+          <w:rFonts w:asciiTheme="minorHAnsi" w:eastAsiaTheme="minorEastAsia" w:hAnsiTheme="minorHAnsi"/>
+          <w:noProof/>
+          <w:lang w:eastAsia="ja-JP"/>
+        </w:rPr>
+      </w:pPr>
+      <w:r>
+        <w:rPr>
+          <w:noProof/>
+        </w:rPr>
+        <w:t>2.4.3.</w:t>
+      </w:r>
+      <w:r>
+        <w:rPr>
+          <w:rFonts w:asciiTheme="minorHAnsi" w:eastAsiaTheme="minorEastAsia" w:hAnsiTheme="minorHAnsi"/>
+          <w:noProof/>
+          <w:lang w:eastAsia="ja-JP"/>
+        </w:rPr>
+        <w:tab/>
+      </w:r>
+      <w:r>
+        <w:rPr>
+          <w:noProof/>
+        </w:rPr>
+        <w:t>Adressering direkt till ett källsystem</w:t>
+      </w:r>
+      <w:r>
+        <w:rPr>
+          <w:noProof/>
+        </w:rPr>
+        <w:tab/>
+      </w:r>
+      <w:r>
+        <w:rPr>
+          <w:noProof/>
+        </w:rPr>
+        <w:fldChar w:fldCharType="begin"/>
+      </w:r>
+      <w:r>
+        <w:rPr>
+          <w:noProof/>
+        </w:rPr>
+        <w:instrText xml:space="preserve"> PAGEREF _Toc227635032 \h </w:instrText>
+      </w:r>
+      <w:r>
+        <w:rPr>
+          <w:noProof/>
+        </w:rPr>
+      </w:r>
+      <w:r>
+        <w:rPr>
+          <w:noProof/>
+        </w:rPr>
+        <w:fldChar w:fldCharType="separate"/>
+      </w:r>
+      <w:r>
+        <w:rPr>
+          <w:noProof/>
+        </w:rPr>
+        <w:t>11</w:t>
+      </w:r>
+      <w:r>
+        <w:rPr>
+          <w:noProof/>
+        </w:rPr>
+        <w:fldChar w:fldCharType="end"/>
+      </w:r>
+    </w:p>
+    <w:p>
+      <w:pPr>
+        <w:pStyle w:val="Innehll1"/>
+        <w:tabs>
+          <w:tab w:val="left" w:pos="1647"/>
+          <w:tab w:val="right" w:leader="dot" w:pos="9159"/>
+        </w:tabs>
+        <w:rPr>
+          <w:rFonts w:asciiTheme="minorHAnsi" w:eastAsiaTheme="minorEastAsia" w:hAnsiTheme="minorHAnsi"/>
+          <w:noProof/>
+          <w:lang w:eastAsia="ja-JP"/>
+        </w:rPr>
+      </w:pPr>
+      <w:r>
+        <w:rPr>
+          <w:noProof/>
+        </w:rPr>
+        <w:t>2.4.4.</w:t>
+      </w:r>
+      <w:r>
+        <w:rPr>
+          <w:rFonts w:asciiTheme="minorHAnsi" w:eastAsiaTheme="minorEastAsia" w:hAnsiTheme="minorHAnsi"/>
+          <w:noProof/>
+          <w:lang w:eastAsia="ja-JP"/>
+        </w:rPr>
+        <w:tab/>
+      </w:r>
+      <w:r>
+        <w:rPr>
+          <w:noProof/>
+        </w:rPr>
+        <w:t>Sammanfattning av adresseringsmodell</w:t>
+      </w:r>
+      <w:r>
+        <w:rPr>
+          <w:noProof/>
+        </w:rPr>
+        <w:tab/>
+      </w:r>
+      <w:r>
+        <w:rPr>
+          <w:noProof/>
+        </w:rPr>
+        <w:fldChar w:fldCharType="begin"/>
+      </w:r>
+      <w:r>
+        <w:rPr>
+          <w:noProof/>
+        </w:rPr>
+        <w:instrText xml:space="preserve"> PAGEREF _Toc227635033 \h </w:instrText>
       </w:r>
       <w:r>
         <w:rPr>
@@ -4538,7 +4806,7 @@
         <w:rPr>
           <w:noProof/>
         </w:rPr>
-        <w:instrText xml:space="preserve"> PAGEREF _Toc227048199 \h </w:instrText>
+        <w:instrText xml:space="preserve"> PAGEREF _Toc227635034 \h </w:instrText>
       </w:r>
       <w:r>
         <w:rPr>
@@ -4614,7 +4882,7 @@
         <w:rPr>
           <w:noProof/>
         </w:rPr>
-        <w:instrText xml:space="preserve"> PAGEREF _Toc227048200 \h </w:instrText>
+        <w:instrText xml:space="preserve"> PAGEREF _Toc227635035 \h </w:instrText>
       </w:r>
       <w:r>
         <w:rPr>
@@ -4631,7 +4899,7 @@
         <w:rPr>
           <w:noProof/>
         </w:rPr>
-        <w:t>14</w:t>
+        <w:t>13</w:t>
       </w:r>
       <w:r>
         <w:rPr>
@@ -4689,7 +4957,7 @@
         <w:rPr>
           <w:noProof/>
         </w:rPr>
-        <w:instrText xml:space="preserve"> PAGEREF _Toc227048201 \h </w:instrText>
+        <w:instrText xml:space="preserve"> PAGEREF _Toc227635036 \h </w:instrText>
       </w:r>
       <w:r>
         <w:rPr>
@@ -4706,7 +4974,7 @@
         <w:rPr>
           <w:noProof/>
         </w:rPr>
-        <w:t>14</w:t>
+        <w:t>13</w:t>
       </w:r>
       <w:r>
         <w:rPr>
@@ -4764,7 +5032,7 @@
         <w:rPr>
           <w:noProof/>
         </w:rPr>
-        <w:instrText xml:space="preserve"> PAGEREF _Toc227048202 \h </w:instrText>
+        <w:instrText xml:space="preserve"> PAGEREF _Toc227635037 \h </w:instrText>
       </w:r>
       <w:r>
         <w:rPr>
@@ -4839,7 +5107,7 @@
         <w:rPr>
           <w:noProof/>
         </w:rPr>
-        <w:instrText xml:space="preserve"> PAGEREF _Toc227048203 \h </w:instrText>
+        <w:instrText xml:space="preserve"> PAGEREF _Toc227635038 \h </w:instrText>
       </w:r>
       <w:r>
         <w:rPr>
@@ -4915,7 +5183,7 @@
         <w:rPr>
           <w:noProof/>
         </w:rPr>
-        <w:instrText xml:space="preserve"> PAGEREF _Toc227048204 \h </w:instrText>
+        <w:instrText xml:space="preserve"> PAGEREF _Toc227635039 \h </w:instrText>
       </w:r>
       <w:r>
         <w:rPr>
@@ -5023,7 +5291,7 @@
         <w:rPr>
           <w:noProof/>
         </w:rPr>
-        <w:instrText xml:space="preserve"> PAGEREF _Toc227048205 \h </w:instrText>
+        <w:instrText xml:space="preserve"> PAGEREF _Toc227635040 \h </w:instrText>
       </w:r>
       <w:r>
         <w:rPr>
@@ -5040,7 +5308,7 @@
         <w:rPr>
           <w:noProof/>
         </w:rPr>
-        <w:t>15</w:t>
+        <w:t>14</w:t>
       </w:r>
       <w:r>
         <w:rPr>
@@ -5099,7 +5367,7 @@
         <w:rPr>
           <w:noProof/>
         </w:rPr>
-        <w:instrText xml:space="preserve"> PAGEREF _Toc227048206 \h </w:instrText>
+        <w:instrText xml:space="preserve"> PAGEREF _Toc227635041 \h </w:instrText>
       </w:r>
       <w:r>
         <w:rPr>
@@ -5175,7 +5443,7 @@
         <w:rPr>
           <w:noProof/>
         </w:rPr>
-        <w:instrText xml:space="preserve"> PAGEREF _Toc227048207 \h </w:instrText>
+        <w:instrText xml:space="preserve"> PAGEREF _Toc227635042 \h </w:instrText>
       </w:r>
       <w:r>
         <w:rPr>
@@ -5251,7 +5519,7 @@
         <w:rPr>
           <w:noProof/>
         </w:rPr>
-        <w:instrText xml:space="preserve"> PAGEREF _Toc227048208 \h </w:instrText>
+        <w:instrText xml:space="preserve"> PAGEREF _Toc227635043 \h </w:instrText>
       </w:r>
       <w:r>
         <w:rPr>
@@ -5327,7 +5595,7 @@
         <w:rPr>
           <w:noProof/>
         </w:rPr>
-        <w:instrText xml:space="preserve"> PAGEREF _Toc227048209 \h </w:instrText>
+        <w:instrText xml:space="preserve"> PAGEREF _Toc227635044 \h </w:instrText>
       </w:r>
       <w:r>
         <w:rPr>
@@ -5403,7 +5671,7 @@
         <w:rPr>
           <w:noProof/>
         </w:rPr>
-        <w:instrText xml:space="preserve"> PAGEREF _Toc227048210 \h </w:instrText>
+        <w:instrText xml:space="preserve"> PAGEREF _Toc227635045 \h </w:instrText>
       </w:r>
       <w:r>
         <w:rPr>
@@ -5479,7 +5747,7 @@
         <w:rPr>
           <w:noProof/>
         </w:rPr>
-        <w:instrText xml:space="preserve"> PAGEREF _Toc227048211 \h </w:instrText>
+        <w:instrText xml:space="preserve"> PAGEREF _Toc227635046 \h </w:instrText>
       </w:r>
       <w:r>
         <w:rPr>
@@ -5555,7 +5823,7 @@
         <w:rPr>
           <w:noProof/>
         </w:rPr>
-        <w:instrText xml:space="preserve"> PAGEREF _Toc227048212 \h </w:instrText>
+        <w:instrText xml:space="preserve"> PAGEREF _Toc227635047 \h </w:instrText>
       </w:r>
       <w:r>
         <w:rPr>
@@ -5572,7 +5840,7 @@
         <w:rPr>
           <w:noProof/>
         </w:rPr>
-        <w:t>18</w:t>
+        <w:t>19</w:t>
       </w:r>
       <w:r>
         <w:rPr>
@@ -5631,7 +5899,7 @@
         <w:rPr>
           <w:noProof/>
         </w:rPr>
-        <w:instrText xml:space="preserve"> PAGEREF _Toc227048213 \h </w:instrText>
+        <w:instrText xml:space="preserve"> PAGEREF _Toc227635048 \h </w:instrText>
       </w:r>
       <w:r>
         <w:rPr>
@@ -5708,7 +5976,7 @@
         <w:rPr>
           <w:noProof/>
         </w:rPr>
-        <w:instrText xml:space="preserve"> PAGEREF _Toc227048214 \h </w:instrText>
+        <w:instrText xml:space="preserve"> PAGEREF _Toc227635049 \h </w:instrText>
       </w:r>
       <w:r>
         <w:rPr>
@@ -5784,7 +6052,7 @@
         <w:rPr>
           <w:noProof/>
         </w:rPr>
-        <w:instrText xml:space="preserve"> PAGEREF _Toc227048215 \h </w:instrText>
+        <w:instrText xml:space="preserve"> PAGEREF _Toc227635050 \h </w:instrText>
       </w:r>
       <w:r>
         <w:rPr>
@@ -5860,7 +6128,7 @@
         <w:rPr>
           <w:noProof/>
         </w:rPr>
-        <w:instrText xml:space="preserve"> PAGEREF _Toc227048216 \h </w:instrText>
+        <w:instrText xml:space="preserve"> PAGEREF _Toc227635051 \h </w:instrText>
       </w:r>
       <w:r>
         <w:rPr>
@@ -5936,7 +6204,7 @@
         <w:rPr>
           <w:noProof/>
         </w:rPr>
-        <w:instrText xml:space="preserve"> PAGEREF _Toc227048217 \h </w:instrText>
+        <w:instrText xml:space="preserve"> PAGEREF _Toc227635052 \h </w:instrText>
       </w:r>
       <w:r>
         <w:rPr>
@@ -6012,7 +6280,7 @@
         <w:rPr>
           <w:noProof/>
         </w:rPr>
-        <w:instrText xml:space="preserve"> PAGEREF _Toc227048218 \h </w:instrText>
+        <w:instrText xml:space="preserve"> PAGEREF _Toc227635053 \h </w:instrText>
       </w:r>
       <w:r>
         <w:rPr>
@@ -6088,7 +6356,7 @@
         <w:rPr>
           <w:noProof/>
         </w:rPr>
-        <w:instrText xml:space="preserve"> PAGEREF _Toc227048219 \h </w:instrText>
+        <w:instrText xml:space="preserve"> PAGEREF _Toc227635054 \h </w:instrText>
       </w:r>
       <w:r>
         <w:rPr>
@@ -6188,7 +6456,7 @@
         </w:tabs>
       </w:pPr>
       <w:bookmarkStart w:id="1" w:name="_Toc341787023"/>
-      <w:bookmarkStart w:id="2" w:name="_Toc227048191"/>
+      <w:bookmarkStart w:id="2" w:name="_Toc227635024"/>
       <w:r>
         <w:t>Inledning</w:t>
       </w:r>
@@ -7371,7 +7639,7 @@
         </w:rPr>
       </w:pPr>
       <w:bookmarkStart w:id="4" w:name="_Toc219337763"/>
-      <w:bookmarkStart w:id="5" w:name="_Toc227048192"/>
+      <w:bookmarkStart w:id="5" w:name="_Toc227635025"/>
       <w:bookmarkEnd w:id="3"/>
       <w:r>
         <w:t>Tjänstedomänens arkitektur</w:t>
@@ -7399,7 +7667,7 @@
         <w:pStyle w:val="Rubrik2b"/>
       </w:pPr>
       <w:bookmarkStart w:id="6" w:name="_Toc219337764"/>
-      <w:bookmarkStart w:id="7" w:name="_Toc227048193"/>
+      <w:bookmarkStart w:id="7" w:name="_Toc227635026"/>
       <w:r>
         <w:t>Övergripande</w:t>
       </w:r>
@@ -7415,24 +7683,10 @@
         <w:t>Tjänsterna för journalhistorik erbjuder sökning av information i vård- och omsorgsgivarnas system för patientadministration och vårddokumentation. Utgångspunkten är i första hand patientens och professionens behov av direktåtkomst till en patients vård- och omsorgshistorik sett ur ett nationellt eller ett regional</w:t>
       </w:r>
       <w:r>
-        <w:t>t pe</w:t>
-      </w:r>
-      <w:r>
-        <w:t>r</w:t>
-      </w:r>
-      <w:r>
-        <w:t>spektiv</w:t>
-      </w:r>
-      <w:r>
-        <w:t>. I båda fallen (</w:t>
-      </w:r>
-      <w:proofErr w:type="gramStart"/>
-      <w:r>
-        <w:t>nationellt / regionalt</w:t>
-      </w:r>
-      <w:proofErr w:type="gramEnd"/>
-      <w:r>
-        <w:t>) är syftet att journalhistoriken sammanställs från de informationskällor där det finns historik, snarare än att begära information från ett specifikt system eller en specifik verksamhet.</w:t>
+        <w:t>t perspektiv. I båda fallen</w:t>
+      </w:r>
+      <w:r>
+        <w:t xml:space="preserve"> är syftet att journalhistoriken sammanställs från de informationskällor där det finns historik, snarare än att begära information från ett specifikt system eller en specifik verksamhet.</w:t>
       </w:r>
     </w:p>
     <w:p>
@@ -7458,13 +7712,7 @@
         <w:t xml:space="preserve"> motsvarande den som beskrivs i T-boken, REV B. </w:t>
       </w:r>
       <w:r>
-        <w:t>Tjänstedomänen förutsätter användning av engagemangsindex på nationell nivå. Behovet av ett regionalt engagemangsindex beror dels av om regionen avser tillämpa tjänstekontrakten för regionala tjänstekonsumenter och av antalet informationskällor som ska tillgängliggöras. Annan</w:t>
-      </w:r>
-      <w:r>
-        <w:t xml:space="preserve"> användning, så som fråga riktad till ett specifikt system</w:t>
-      </w:r>
-      <w:r>
-        <w:t xml:space="preserve"> eller till en specifik verksamhet kan vara möjlig, men ligger utanför tjänstedomänens avgränsning. </w:t>
+        <w:t xml:space="preserve">Tjänstedomänen förutsätter användning av engagemangsindex på nationell nivå. Behovet av ett regionalt engagemangsindex beror dels av om regionen avser tillämpa tjänstekontrakten för regionala tjänstekonsumenter och av antalet informationskällor som ska tillgängliggöras. </w:t>
       </w:r>
     </w:p>
     <w:p>
@@ -7479,7 +7727,7 @@
         <w:ind w:right="119"/>
       </w:pPr>
       <w:r>
-        <w:t>Följande flödesmodeller beskriver översiktligt i vilket sammanhang tjänstekontrakten är tänkta att tillämpas. tjänstekonsument (K) och tjänsteproducenter (P) är markerade i figurerna. Den första figuren visar direktåtkomst inom sammanhållen journalföring och den andra figuren visar användning inom patientens direktåtkomst.</w:t>
+        <w:t>Följande flödesmodeller beskriver översiktligt hur tjänstekontrakten är tänkta att användas. Tjänstekonsument (K) och tjänsteproducenter (P) är markerade i figurerna. Den första figuren visar direktåtkomst inom sammanhållen journalföring och den andra figuren visar användning inom patientens direktåtkomst.</w:t>
       </w:r>
     </w:p>
     <w:p>
@@ -7487,13 +7735,19 @@
         <w:pStyle w:val="Brdtext"/>
         <w:ind w:right="119"/>
       </w:pPr>
+    </w:p>
+    <w:p>
+      <w:pPr>
+        <w:pStyle w:val="Brdtext"/>
+        <w:ind w:right="119"/>
+      </w:pPr>
       <w:r>
         <w:rPr>
           <w:noProof/>
           <w:lang w:eastAsia="sv-SE"/>
         </w:rPr>
         <w:drawing>
-          <wp:inline distT="0" distB="0" distL="0" distR="0" wp14:anchorId="3FF6675F" wp14:editId="6AE86CAB">
+          <wp:inline distT="0" distB="0" distL="0" distR="0" wp14:anchorId="41E18454" wp14:editId="039E5E11">
             <wp:extent cx="5849739" cy="3687908"/>
             <wp:effectExtent l="0" t="0" r="0" b="0"/>
             <wp:docPr id="5" name="Bild 4"/>
@@ -7579,8 +7833,9 @@
           <w:noProof/>
           <w:lang w:eastAsia="sv-SE"/>
         </w:rPr>
+        <w:lastRenderedPageBreak/>
         <w:drawing>
-          <wp:inline distT="0" distB="0" distL="0" distR="0" wp14:anchorId="719DCF0F" wp14:editId="4E1D64DD">
+          <wp:inline distT="0" distB="0" distL="0" distR="0" wp14:anchorId="6D8B5397" wp14:editId="1512C883">
             <wp:extent cx="5702643" cy="3613289"/>
             <wp:effectExtent l="0" t="0" r="12700" b="0"/>
             <wp:docPr id="6" name="Bild 5"/>
@@ -7673,12 +7928,14 @@
         <w:pStyle w:val="Rubrik2b"/>
       </w:pPr>
       <w:bookmarkStart w:id="8" w:name="_Toc219337765"/>
-      <w:bookmarkStart w:id="9" w:name="_Toc227048194"/>
+      <w:bookmarkStart w:id="9" w:name="_Toc227077986"/>
+      <w:bookmarkStart w:id="10" w:name="_Toc227635027"/>
       <w:r>
         <w:t>Nationell användning</w:t>
       </w:r>
       <w:bookmarkEnd w:id="8"/>
       <w:bookmarkEnd w:id="9"/>
+      <w:bookmarkEnd w:id="10"/>
     </w:p>
     <w:p>
       <w:pPr>
@@ -7689,13 +7946,7 @@
         <w:t>Vid nationell anv</w:t>
       </w:r>
       <w:r>
-        <w:t xml:space="preserve">ändning av tjänstekontrakten (d.v.s. tjänstekonsumenter som begär information från alla </w:t>
-      </w:r>
-      <w:r>
-        <w:t>tjänste</w:t>
-      </w:r>
-      <w:r>
-        <w:t xml:space="preserve">producenter i Sverige) sker aggregering av informationen genom aggregerande tjänster i den gemensamma tjänsteplattformen. Regioner och Landsting tillhandahåller då </w:t>
+        <w:t xml:space="preserve">ändning av tjänstekontrakten (d.v.s. tjänstekonsumenter som begär information från alla tjänsteproducenter i Sverige) sker aggregering av informationen genom aggregerande tjänster i den gemensamma tjänsteplattformen. Regioner och Landsting tillhandahåller då </w:t>
       </w:r>
       <w:proofErr w:type="spellStart"/>
       <w:r>
@@ -7703,13 +7954,7 @@
       </w:r>
       <w:proofErr w:type="spellEnd"/>
       <w:r>
-        <w:t xml:space="preserve"> (KS) information genom anslutningspunkter (AP) i enlighet med tjänstekontrakten. Det kan </w:t>
-      </w:r>
-      <w:r>
-        <w:t xml:space="preserve">t.ex. </w:t>
-      </w:r>
-      <w:r>
-        <w:t>ske enligt olika modeller:</w:t>
+        <w:t xml:space="preserve"> (KS) information genom anslutningspunkter (AP) i enlighet med tjänstekontrakten. Det kan t.ex. ske enligt olika modeller:</w:t>
       </w:r>
     </w:p>
     <w:p>
@@ -7821,7 +8066,7 @@
         </w:rPr>
         <w:lastRenderedPageBreak/>
         <w:drawing>
-          <wp:inline distT="0" distB="0" distL="0" distR="0" wp14:anchorId="58B35A36" wp14:editId="7398A0FB">
+          <wp:inline distT="0" distB="0" distL="0" distR="0" wp14:anchorId="0CA2F86C" wp14:editId="63210EDD">
             <wp:extent cx="5228047" cy="3841973"/>
             <wp:effectExtent l="0" t="0" r="4445" b="0"/>
             <wp:docPr id="9" name="Bild 10"/>
@@ -7924,17 +8169,11 @@
         <w:ind w:right="119"/>
       </w:pPr>
       <w:r>
-        <w:t xml:space="preserve">vårdsystemen uppdaterar nationellt engagemangsindex – direkt eller indirekt via regionalt index. </w:t>
-      </w:r>
-      <w:r>
-        <w:t xml:space="preserve">PDL-enhet och </w:t>
+        <w:t xml:space="preserve">vårdsystemen uppdaterar nationellt engagemangsindex – direkt eller indirekt via regionalt index. PDL-enhet och </w:t>
       </w:r>
       <w:proofErr w:type="spellStart"/>
       <w:r>
-        <w:t>k</w:t>
-      </w:r>
-      <w:r>
-        <w:t>ällsystemets</w:t>
+        <w:t>källsystemets</w:t>
       </w:r>
       <w:proofErr w:type="spellEnd"/>
       <w:r>
@@ -7946,10 +8185,7 @@
       </w:r>
       <w:proofErr w:type="spellEnd"/>
       <w:r>
-        <w:t>-id anges i engagemangsposten jämte övrig info enl</w:t>
-      </w:r>
-      <w:r>
-        <w:t>igt beskrivning i särskilt avsnitt under regelverk</w:t>
+        <w:t>-id anges i engagemangsposten jämte övrig info enligt beskrivning i särskilt avsnitt under regelverk</w:t>
       </w:r>
     </w:p>
     <w:p>
@@ -8014,16 +8250,18 @@
       <w:pPr>
         <w:pStyle w:val="Rubrik2b"/>
       </w:pPr>
-      <w:bookmarkStart w:id="10" w:name="_Toc219337766"/>
-      <w:bookmarkStart w:id="11" w:name="_Toc227048195"/>
+      <w:bookmarkStart w:id="11" w:name="_Toc219337766"/>
+      <w:bookmarkStart w:id="12" w:name="_Toc227077987"/>
+      <w:bookmarkStart w:id="13" w:name="_Toc227635028"/>
       <w:r>
         <w:t>Regional</w:t>
       </w:r>
       <w:r>
         <w:t xml:space="preserve"> användning</w:t>
       </w:r>
-      <w:bookmarkEnd w:id="10"/>
       <w:bookmarkEnd w:id="11"/>
+      <w:bookmarkEnd w:id="12"/>
+      <w:bookmarkEnd w:id="13"/>
     </w:p>
     <w:p>
       <w:pPr>
@@ -8054,9 +8292,9 @@
         </w:rPr>
         <w:lastRenderedPageBreak/>
         <w:drawing>
-          <wp:inline distT="0" distB="0" distL="0" distR="0" wp14:anchorId="4164B572" wp14:editId="4F919E6B">
-            <wp:extent cx="5493228" cy="3887732"/>
-            <wp:effectExtent l="0" t="0" r="0" b="0"/>
+          <wp:inline distT="0" distB="0" distL="0" distR="0" wp14:anchorId="06442701" wp14:editId="7F99085B">
+            <wp:extent cx="5176684" cy="3663704"/>
+            <wp:effectExtent l="0" t="0" r="5080" b="0"/>
             <wp:docPr id="12" name="Bild 2"/>
             <wp:cNvGraphicFramePr>
               <a:graphicFrameLocks xmlns:a="http://schemas.openxmlformats.org/drawingml/2006/main" noChangeAspect="1"/>
@@ -8086,7 +8324,7 @@
                   <pic:spPr bwMode="auto">
                     <a:xfrm>
                       <a:off x="0" y="0"/>
-                      <a:ext cx="5493889" cy="3888200"/>
+                      <a:ext cx="5177757" cy="3664464"/>
                     </a:xfrm>
                     <a:prstGeom prst="rect">
                       <a:avLst/>
@@ -8113,13 +8351,15 @@
       <w:pPr>
         <w:pStyle w:val="Rubrik2b"/>
       </w:pPr>
-      <w:bookmarkStart w:id="12" w:name="_Toc219337767"/>
-      <w:bookmarkStart w:id="13" w:name="_Toc227048196"/>
+      <w:bookmarkStart w:id="14" w:name="_Toc219337767"/>
+      <w:bookmarkStart w:id="15" w:name="_Toc227077988"/>
+      <w:bookmarkStart w:id="16" w:name="_Toc227635029"/>
       <w:r>
         <w:t>Adresseringsmodell</w:t>
       </w:r>
-      <w:bookmarkEnd w:id="12"/>
-      <w:bookmarkEnd w:id="13"/>
+      <w:bookmarkEnd w:id="14"/>
+      <w:bookmarkEnd w:id="15"/>
+      <w:bookmarkEnd w:id="16"/>
     </w:p>
     <w:p>
       <w:pPr>
@@ -8127,10 +8367,7 @@
         <w:ind w:right="119"/>
       </w:pPr>
       <w:r>
-        <w:t xml:space="preserve">Tjänstedomänen tillämpar system-adressering. Det innebär att </w:t>
-      </w:r>
-      <w:r>
-        <w:t>aggregerande tjänster använder fältet ”</w:t>
+        <w:t>Tjänstedomänen tillämpar system-adressering. Det innebär att aggregerande tjänster använder fältet ”</w:t>
       </w:r>
       <w:proofErr w:type="spellStart"/>
       <w:r>
@@ -8138,13 +8375,7 @@
       </w:r>
       <w:proofErr w:type="spellEnd"/>
       <w:r>
-        <w:t xml:space="preserve">” i </w:t>
-      </w:r>
-      <w:r>
-        <w:t xml:space="preserve">engagemangsindex-posterna </w:t>
-      </w:r>
-      <w:r>
-        <w:t xml:space="preserve">istället för fältet </w:t>
+        <w:t xml:space="preserve">” i engagemangsindex-posterna istället för fältet </w:t>
       </w:r>
       <w:proofErr w:type="spellStart"/>
       <w:r>
@@ -8152,10 +8383,7 @@
       </w:r>
       <w:proofErr w:type="spellEnd"/>
       <w:r>
-        <w:t xml:space="preserve"> för att adressera virtuell tjänst. </w:t>
-      </w:r>
-      <w:r>
-        <w:t xml:space="preserve">Observera att tjänstekonsumenter alltid anropar aggregerande tjänster. </w:t>
+        <w:t xml:space="preserve"> för att adressera virtuell tjänst. Observera att tjänstekonsumenter främst anropar aggregerande tjänster. </w:t>
       </w:r>
       <w:proofErr w:type="spellStart"/>
       <w:r>
@@ -8195,31 +8423,33 @@
       </w:r>
       <w:proofErr w:type="spellEnd"/>
       <w:r>
-        <w:t>-id för aktuell huvudman om det är en regional</w:t>
-      </w:r>
-      <w:r>
-        <w:t>/huvudmanna-specifik</w:t>
-      </w:r>
-      <w:r>
-        <w:t xml:space="preserve"> tjänstekonsument som endast begär </w:t>
-      </w:r>
-      <w:r>
-        <w:t>journal</w:t>
-      </w:r>
-      <w:r>
-        <w:t xml:space="preserve">historik </w:t>
-      </w:r>
-      <w:r>
-        <w:t>inom huvudmannens domän</w:t>
-      </w:r>
-      <w:r>
-        <w:t xml:space="preserve">. Följande figur illustrerar adressering genom ett exempel. </w:t>
-      </w:r>
-      <w:r>
-        <w:t xml:space="preserve">Det är alltid </w:t>
+        <w:t xml:space="preserve">-id för aktuell huvudman om det är en regional/huvudmanna-specifik tjänstekonsument som endast begär journalhistorik inom huvudmannens domän. </w:t>
+      </w:r>
+    </w:p>
+    <w:p>
+      <w:pPr>
+        <w:pStyle w:val="Brdtext"/>
+        <w:ind w:right="119"/>
+      </w:pPr>
+    </w:p>
+    <w:p>
+      <w:pPr>
+        <w:pStyle w:val="Brdtext"/>
+        <w:ind w:right="119"/>
+      </w:pPr>
+      <w:r>
+        <w:t xml:space="preserve">Det finns också fall då en tjänstekonsument adresserar ett </w:t>
       </w:r>
       <w:proofErr w:type="spellStart"/>
       <w:r>
+        <w:t>källsystem</w:t>
+      </w:r>
+      <w:proofErr w:type="spellEnd"/>
+      <w:r>
+        <w:t xml:space="preserve">. Det förutsätter att tjänstekonsumenten känner till </w:t>
+      </w:r>
+      <w:proofErr w:type="spellStart"/>
+      <w:r>
         <w:t>källsystemets</w:t>
       </w:r>
       <w:proofErr w:type="spellEnd"/>
@@ -8232,10 +8462,78 @@
       </w:r>
       <w:proofErr w:type="spellEnd"/>
       <w:r>
-        <w:t xml:space="preserve">-id som är logisk adress vi adressering, </w:t>
-      </w:r>
-      <w:r>
-        <w:t xml:space="preserve">även om det inte är just </w:t>
+        <w:t>. Det sker vanligen genom att ett sådant anrop föregås av antingen ett anrop till en aggregerande tjänst (</w:t>
+      </w:r>
+      <w:proofErr w:type="spellStart"/>
+      <w:r>
+        <w:t>källsystemets</w:t>
+      </w:r>
+      <w:proofErr w:type="spellEnd"/>
+      <w:r>
+        <w:t xml:space="preserve"> </w:t>
+      </w:r>
+      <w:proofErr w:type="spellStart"/>
+      <w:r>
+        <w:t>HSAid</w:t>
+      </w:r>
+      <w:proofErr w:type="spellEnd"/>
+      <w:r>
+        <w:t xml:space="preserve"> finns då i svarsmeddelandet) eller genom att tjänstekonsumenten direkt interagerar med ett engagemangsindex (indexposterna innehåller </w:t>
+      </w:r>
+      <w:proofErr w:type="spellStart"/>
+      <w:r>
+        <w:t>källsystemets</w:t>
+      </w:r>
+      <w:proofErr w:type="spellEnd"/>
+      <w:r>
+        <w:t xml:space="preserve"> </w:t>
+      </w:r>
+      <w:proofErr w:type="spellStart"/>
+      <w:r>
+        <w:t>HSAid</w:t>
+      </w:r>
+      <w:proofErr w:type="spellEnd"/>
+      <w:r>
+        <w:t>). Detta scenario beskrivs i avsnitt 2.4.3.</w:t>
+      </w:r>
+    </w:p>
+    <w:p>
+      <w:pPr>
+        <w:pStyle w:val="Brdtext"/>
+        <w:ind w:right="119"/>
+      </w:pPr>
+    </w:p>
+    <w:p>
+      <w:pPr>
+        <w:pStyle w:val="Brdtext"/>
+        <w:ind w:right="119"/>
+      </w:pPr>
+      <w:r>
+        <w:t xml:space="preserve">Följande figur illustrerar adressering av aggregerande tjänst genom ett exempel. Det är alltid </w:t>
+      </w:r>
+      <w:proofErr w:type="spellStart"/>
+      <w:r>
+        <w:t>källsystemets</w:t>
+      </w:r>
+      <w:proofErr w:type="spellEnd"/>
+      <w:r>
+        <w:t xml:space="preserve"> </w:t>
+      </w:r>
+      <w:proofErr w:type="spellStart"/>
+      <w:r>
+        <w:t>HSA</w:t>
+      </w:r>
+      <w:proofErr w:type="spellEnd"/>
+      <w:r>
+        <w:t>-id som är logisk adress när en aggregerande tjänst anropar en anslutningspunkt (</w:t>
+      </w:r>
+      <w:proofErr w:type="spellStart"/>
+      <w:r>
+        <w:t>ap</w:t>
+      </w:r>
+      <w:proofErr w:type="spellEnd"/>
+      <w:r>
+        <w:t xml:space="preserve">), även om det inte är just </w:t>
       </w:r>
       <w:proofErr w:type="spellStart"/>
       <w:r>
@@ -8260,13 +8558,15 @@
           <w:numId w:val="1"/>
         </w:numPr>
       </w:pPr>
-      <w:bookmarkStart w:id="14" w:name="_Toc219337768"/>
-      <w:bookmarkStart w:id="15" w:name="_Toc227048197"/>
+      <w:bookmarkStart w:id="17" w:name="_Toc219337768"/>
+      <w:bookmarkStart w:id="18" w:name="_Toc227077989"/>
+      <w:bookmarkStart w:id="19" w:name="_Toc227635030"/>
       <w:r>
         <w:t>Adressering vid nationell användning</w:t>
       </w:r>
-      <w:bookmarkEnd w:id="14"/>
-      <w:bookmarkEnd w:id="15"/>
+      <w:bookmarkEnd w:id="17"/>
+      <w:bookmarkEnd w:id="18"/>
+      <w:bookmarkEnd w:id="19"/>
     </w:p>
     <w:p>
       <w:pPr>
@@ -8285,7 +8585,7 @@
         </w:rPr>
         <w:lastRenderedPageBreak/>
         <w:drawing>
-          <wp:inline distT="0" distB="0" distL="0" distR="0" wp14:anchorId="54296DCC" wp14:editId="57CF141E">
+          <wp:inline distT="0" distB="0" distL="0" distR="0" wp14:anchorId="2CE297B3" wp14:editId="0BE2859F">
             <wp:extent cx="5750417" cy="3338158"/>
             <wp:effectExtent l="0" t="0" r="0" b="0"/>
             <wp:docPr id="7" name="Bild 1"/>
@@ -8389,8 +8689,9 @@
           <w:numId w:val="1"/>
         </w:numPr>
       </w:pPr>
-      <w:bookmarkStart w:id="16" w:name="_Toc219337769"/>
-      <w:bookmarkStart w:id="17" w:name="_Toc227048198"/>
+      <w:bookmarkStart w:id="20" w:name="_Toc219337769"/>
+      <w:bookmarkStart w:id="21" w:name="_Toc227077990"/>
+      <w:bookmarkStart w:id="22" w:name="_Toc227635031"/>
       <w:r>
         <w:t xml:space="preserve">Adressering vid </w:t>
       </w:r>
@@ -8400,8 +8701,9 @@
       <w:r>
         <w:t xml:space="preserve"> användning</w:t>
       </w:r>
-      <w:bookmarkEnd w:id="16"/>
-      <w:bookmarkEnd w:id="17"/>
+      <w:bookmarkEnd w:id="20"/>
+      <w:bookmarkEnd w:id="21"/>
+      <w:bookmarkEnd w:id="22"/>
     </w:p>
     <w:p>
       <w:pPr>
@@ -8413,7 +8715,7 @@
           <w:lang w:eastAsia="sv-SE"/>
         </w:rPr>
         <w:drawing>
-          <wp:inline distT="0" distB="0" distL="0" distR="0" wp14:anchorId="51374CA4" wp14:editId="5DE53958">
+          <wp:inline distT="0" distB="0" distL="0" distR="0" wp14:anchorId="0C2CE534" wp14:editId="3161B776">
             <wp:extent cx="5570113" cy="3332607"/>
             <wp:effectExtent l="0" t="0" r="0" b="0"/>
             <wp:docPr id="8" name="Bild 2"/>
@@ -8492,19 +8794,7 @@
         <w:rPr>
           <w:i/>
         </w:rPr>
-        <w:t xml:space="preserve"> ett vårddokumentationssystem, besluts</w:t>
-      </w:r>
-      <w:r>
-        <w:rPr>
-          <w:i/>
-        </w:rPr>
-        <w:t>stöd</w:t>
-      </w:r>
-      <w:r>
-        <w:rPr>
-          <w:i/>
-        </w:rPr>
-        <w:t>system eller en regional patientöversikt</w:t>
+        <w:t xml:space="preserve"> ett vårddokumentationssystem, beslutsstödsystem eller en regional patientöversikt</w:t>
       </w:r>
       <w:r>
         <w:rPr>
@@ -8521,152 +8811,6 @@
           <w:i/>
         </w:rPr>
       </w:pPr>
-    </w:p>
-    <w:p>
-      <w:pPr>
-        <w:pStyle w:val="Rubrik2b"/>
-      </w:pPr>
-      <w:bookmarkStart w:id="18" w:name="_Toc227048199"/>
-      <w:r>
-        <w:t>Aggregerande tjänst</w:t>
-      </w:r>
-      <w:r>
-        <w:t>er</w:t>
-      </w:r>
-      <w:bookmarkEnd w:id="18"/>
-    </w:p>
-    <w:p>
-      <w:pPr>
-        <w:pStyle w:val="Brdtext"/>
-      </w:pPr>
-      <w:r>
-        <w:t xml:space="preserve">Aggregerande tjänster i denna domän behöver hantera att det finns flera indexposter per </w:t>
-      </w:r>
-      <w:proofErr w:type="spellStart"/>
-      <w:r>
-        <w:t>källsystem</w:t>
-      </w:r>
-      <w:proofErr w:type="spellEnd"/>
-      <w:r>
-        <w:t xml:space="preserve"> (</w:t>
-      </w:r>
-      <w:proofErr w:type="spellStart"/>
-      <w:r>
-        <w:t>sourceSystem</w:t>
-      </w:r>
-      <w:proofErr w:type="spellEnd"/>
-      <w:r>
-        <w:t>)</w:t>
-      </w:r>
-      <w:r>
-        <w:t xml:space="preserve"> och patient</w:t>
-      </w:r>
-      <w:r>
-        <w:t xml:space="preserve"> (</w:t>
-      </w:r>
-      <w:proofErr w:type="spellStart"/>
-      <w:r>
-        <w:t>registeredResidentIdent</w:t>
-      </w:r>
-      <w:r>
-        <w:t>Identification</w:t>
-      </w:r>
-      <w:proofErr w:type="spellEnd"/>
-      <w:r>
-        <w:t>)</w:t>
-      </w:r>
-      <w:r>
-        <w:t xml:space="preserve"> eftersom domänen är systemadresserad och indexposterna ligger på PDL-enhetsnivå</w:t>
-      </w:r>
-      <w:r>
-        <w:t xml:space="preserve"> </w:t>
-      </w:r>
-      <w:r>
-        <w:lastRenderedPageBreak/>
-        <w:t>(</w:t>
-      </w:r>
-      <w:proofErr w:type="spellStart"/>
-      <w:r>
-        <w:t>logicalAddress</w:t>
-      </w:r>
-      <w:proofErr w:type="spellEnd"/>
-      <w:r>
-        <w:t>)</w:t>
-      </w:r>
-      <w:r>
-        <w:t>.</w:t>
-      </w:r>
-      <w:r>
-        <w:t xml:space="preserve"> </w:t>
-      </w:r>
-      <w:r>
-        <w:t xml:space="preserve">En aggregerande tjänst behöver gruppera posterna från engagemangsindex efter </w:t>
-      </w:r>
-      <w:proofErr w:type="spellStart"/>
-      <w:r>
-        <w:t>sourceSystem</w:t>
-      </w:r>
-      <w:proofErr w:type="spellEnd"/>
-      <w:r>
-        <w:t xml:space="preserve"> och sedan göra ett anrop per system där PDL-enheterna från alla posterna för det systemet fylls i som </w:t>
-      </w:r>
-      <w:r>
-        <w:t>värden</w:t>
-      </w:r>
-      <w:r>
-        <w:t xml:space="preserve"> i sökfältet </w:t>
-      </w:r>
-      <w:proofErr w:type="spellStart"/>
-      <w:r>
-        <w:t>careUnitHSAid</w:t>
-      </w:r>
-      <w:proofErr w:type="spellEnd"/>
-      <w:r>
-        <w:t>.</w:t>
-      </w:r>
-    </w:p>
-    <w:p>
-      <w:pPr>
-        <w:pStyle w:val="Brdtext"/>
-      </w:pPr>
-    </w:p>
-    <w:p>
-      <w:pPr>
-        <w:pStyle w:val="Brdtext"/>
-      </w:pPr>
-      <w:r>
-        <w:t xml:space="preserve">Det </w:t>
-      </w:r>
-      <w:r>
-        <w:t xml:space="preserve">behövs </w:t>
-      </w:r>
-      <w:r>
-        <w:t>en aggregerande tjänst för varje tjänstekontrakt i denna domän.</w:t>
-      </w:r>
-    </w:p>
-    <w:p>
-      <w:pPr>
-        <w:pStyle w:val="Brdtext"/>
-        <w:ind w:left="0"/>
-      </w:pPr>
-    </w:p>
-    <w:p>
-      <w:pPr>
-        <w:pStyle w:val="Brdtext"/>
-        <w:ind w:right="119"/>
-      </w:pPr>
-    </w:p>
-    <w:p>
-      <w:pPr>
-        <w:pStyle w:val="Rubrik2b"/>
-      </w:pPr>
-      <w:bookmarkStart w:id="19" w:name="_Toc219337770"/>
-      <w:bookmarkStart w:id="20" w:name="_Toc227048200"/>
-      <w:r>
-        <w:t>Informationssäkerhet</w:t>
-      </w:r>
-      <w:bookmarkEnd w:id="19"/>
-      <w:bookmarkEnd w:id="20"/>
     </w:p>
     <w:p>
       <w:pPr>
@@ -8676,80 +8820,471 @@
           <w:numId w:val="1"/>
         </w:numPr>
       </w:pPr>
-      <w:bookmarkStart w:id="21" w:name="_Toc219337771"/>
-      <w:bookmarkStart w:id="22" w:name="_Toc227048201"/>
-      <w:r>
-        <w:t>Medarbetarens direktåtkomst</w:t>
-      </w:r>
-      <w:bookmarkEnd w:id="21"/>
-      <w:bookmarkEnd w:id="22"/>
+      <w:bookmarkStart w:id="23" w:name="_Toc227077991"/>
+      <w:bookmarkStart w:id="24" w:name="_Toc227635032"/>
+      <w:r>
+        <w:t xml:space="preserve">Adressering </w:t>
+      </w:r>
+      <w:r>
+        <w:t xml:space="preserve">direkt till ett </w:t>
+      </w:r>
+      <w:proofErr w:type="spellStart"/>
+      <w:r>
+        <w:t>källsystem</w:t>
+      </w:r>
+      <w:bookmarkEnd w:id="23"/>
+      <w:bookmarkEnd w:id="24"/>
+      <w:proofErr w:type="spellEnd"/>
     </w:p>
     <w:p>
       <w:pPr>
         <w:pStyle w:val="Brdtext"/>
-        <w:ind w:right="119"/>
-      </w:pPr>
-      <w:r>
-        <w:t xml:space="preserve">Vid sammanhållen journalföring ansvarar verksamheten som erbjuder sina medarbetare direktåtkomst till sammanhållen journal för att patientdatalagen </w:t>
+      </w:pPr>
+      <w:r>
+        <w:t xml:space="preserve">Tjänstekontrakten i denna </w:t>
       </w:r>
       <w:proofErr w:type="gramStart"/>
       <w:r>
-        <w:t>efterlevs</w:t>
+        <w:t>domänen</w:t>
       </w:r>
       <w:proofErr w:type="gramEnd"/>
       <w:r>
-        <w:t xml:space="preserve">. Det innebär bl.a. att </w:t>
+        <w:t xml:space="preserve"> möjliggör sökning av information rörande en eller flera vårdkontakter. Syftet är att stödja ett tillämpningsflöde som startar med en översikt av vårdkontakter som hämtas med </w:t>
       </w:r>
       <w:proofErr w:type="spellStart"/>
       <w:r>
-        <w:t>spärrkontroll</w:t>
+        <w:t>GetCareContacts</w:t>
       </w:r>
       <w:proofErr w:type="spellEnd"/>
       <w:r>
-        <w:t xml:space="preserve"> behöver genomföras innan information kan visas. Det innebär också att regelverket för samtycke, vårdrelation och åtkoms</w:t>
-      </w:r>
-      <w:r>
-        <w:t>t</w:t>
-      </w:r>
-      <w:r>
-        <w:t xml:space="preserve">loggning måste följas. Dessutom finns krav från datainspektionen om ytterligare teknisk åtkomstkontroll. Datainspektionens krav hanteras genom ett koncept som benämns </w:t>
+        <w:t xml:space="preserve"> (i domänen </w:t>
       </w:r>
       <w:proofErr w:type="spellStart"/>
-      <w:r>
-        <w:t>TGP</w:t>
+      <w:proofErr w:type="gramStart"/>
+      <w:r>
+        <w:lastRenderedPageBreak/>
+        <w:t>clinicalprocess:logistics</w:t>
+      </w:r>
+      <w:proofErr w:type="gramEnd"/>
+      <w:r>
+        <w:t>:logistics</w:t>
       </w:r>
       <w:proofErr w:type="spellEnd"/>
       <w:r>
-        <w:t xml:space="preserve"> – tillgänglig patient. Patientdatalagen ställer krav på att medarbetaren är starkt autentiserad och att uppdragsval görs i samband med autentisering (PDL-enhet). Det kompletta regelverket finns i senaste utredningen </w:t>
+        <w:t xml:space="preserve">) eller annan aktivitet som resulterar i att användaren presenteras en lista med vårdkontakter. Utgående från en sådan lista finns behov av att kunna hämta journaluppgifter som rör en specifik vårdkontakt. Eftersom </w:t>
       </w:r>
       <w:proofErr w:type="spellStart"/>
       <w:r>
-        <w:t>PDLiP</w:t>
+        <w:t>vårdkontaktid</w:t>
       </w:r>
       <w:proofErr w:type="spellEnd"/>
       <w:r>
-        <w:t xml:space="preserve"> samt i anvisningar för tillgänglig patient.</w:t>
+        <w:t xml:space="preserve"> finns som </w:t>
+      </w:r>
+      <w:proofErr w:type="spellStart"/>
+      <w:r>
+        <w:t>sökparameter</w:t>
+      </w:r>
+      <w:proofErr w:type="spellEnd"/>
+      <w:r>
+        <w:t xml:space="preserve"> till tjänstekontrakten i denna domän, kan man på så sätt filtrera sökningen. Vårdkontakt-id är bara unikt inom ett </w:t>
+      </w:r>
+      <w:proofErr w:type="spellStart"/>
+      <w:r>
+        <w:t>källsystem</w:t>
+      </w:r>
+      <w:proofErr w:type="spellEnd"/>
+      <w:r>
+        <w:t xml:space="preserve">. Man behöver därför avgränsa en sådan fråga till ett specifikt </w:t>
+      </w:r>
+      <w:proofErr w:type="spellStart"/>
+      <w:r>
+        <w:t>källsystem</w:t>
+      </w:r>
+      <w:proofErr w:type="spellEnd"/>
+      <w:r>
+        <w:t xml:space="preserve">. Det görs helt enkelt genom att ange </w:t>
+      </w:r>
+      <w:proofErr w:type="spellStart"/>
+      <w:r>
+        <w:t>källsystemets</w:t>
+      </w:r>
+      <w:proofErr w:type="spellEnd"/>
+      <w:r>
+        <w:t xml:space="preserve"> </w:t>
+      </w:r>
+      <w:proofErr w:type="spellStart"/>
+      <w:r>
+        <w:t>HSA</w:t>
+      </w:r>
+      <w:proofErr w:type="spellEnd"/>
+      <w:r>
+        <w:t xml:space="preserve">-id som </w:t>
+      </w:r>
+      <w:proofErr w:type="spellStart"/>
+      <w:r>
+        <w:t>sökparameter</w:t>
+      </w:r>
+      <w:proofErr w:type="spellEnd"/>
+      <w:r>
+        <w:t xml:space="preserve">, tillsammans med vårdkontakt-id. I detta fall används </w:t>
+      </w:r>
+      <w:proofErr w:type="spellStart"/>
+      <w:r>
+        <w:t>källsystemets</w:t>
+      </w:r>
+      <w:proofErr w:type="spellEnd"/>
+      <w:r>
+        <w:t xml:space="preserve"> </w:t>
+      </w:r>
+      <w:proofErr w:type="spellStart"/>
+      <w:r>
+        <w:t>HSA</w:t>
+      </w:r>
+      <w:proofErr w:type="spellEnd"/>
+      <w:r>
+        <w:t xml:space="preserve">-id som logisk adress. </w:t>
+      </w:r>
+      <w:proofErr w:type="spellStart"/>
+      <w:r>
+        <w:t>Källsystemets</w:t>
+      </w:r>
+      <w:proofErr w:type="spellEnd"/>
+      <w:r>
+        <w:t xml:space="preserve"> </w:t>
+      </w:r>
+      <w:proofErr w:type="spellStart"/>
+      <w:r>
+        <w:t>HSA</w:t>
+      </w:r>
+      <w:proofErr w:type="spellEnd"/>
+      <w:r>
+        <w:t xml:space="preserve">-id och vårdkontakt-id ingår i svarsmängden för alla tjänstekontrakt i denna domän. Man startar med andra ord med att adressera aggregerande tjänst för </w:t>
+      </w:r>
+      <w:proofErr w:type="spellStart"/>
+      <w:proofErr w:type="gramStart"/>
+      <w:r>
+        <w:t>clinicalprocess:logistics</w:t>
+      </w:r>
+      <w:proofErr w:type="gramEnd"/>
+      <w:r>
+        <w:t>:logistics:GetCareContacts</w:t>
+      </w:r>
+      <w:proofErr w:type="spellEnd"/>
+      <w:r>
+        <w:t xml:space="preserve"> och sedan baserat på fält i resultatet, anropa t.ex. </w:t>
+      </w:r>
+      <w:proofErr w:type="spellStart"/>
+      <w:r>
+        <w:t>GetCareDocumentation</w:t>
+      </w:r>
+      <w:proofErr w:type="spellEnd"/>
+      <w:r>
+        <w:t xml:space="preserve"> för en eller flera </w:t>
+      </w:r>
+      <w:proofErr w:type="spellStart"/>
+      <w:r>
+        <w:t>vårdkontakt-id:n</w:t>
+      </w:r>
+      <w:proofErr w:type="spellEnd"/>
+      <w:r>
+        <w:t xml:space="preserve"> i ett specifikt </w:t>
+      </w:r>
+      <w:proofErr w:type="spellStart"/>
+      <w:r>
+        <w:t>källlsystem</w:t>
+      </w:r>
+      <w:proofErr w:type="spellEnd"/>
+      <w:r>
+        <w:t>. Figuren visar ett exempel som skulle kunna vara fortsättningen på något av flödena i avsnitt 2.1:</w:t>
       </w:r>
     </w:p>
     <w:p>
       <w:pPr>
         <w:pStyle w:val="Brdtext"/>
-        <w:ind w:right="119"/>
       </w:pPr>
     </w:p>
     <w:p>
       <w:pPr>
         <w:pStyle w:val="Brdtext"/>
+      </w:pPr>
+      <w:r>
+        <w:rPr>
+          <w:noProof/>
+          <w:lang w:eastAsia="sv-SE"/>
+        </w:rPr>
+        <w:drawing>
+          <wp:inline distT="0" distB="0" distL="0" distR="0" wp14:anchorId="0CC7ECDB" wp14:editId="6CD64FDE">
+            <wp:extent cx="5324168" cy="3202421"/>
+            <wp:effectExtent l="0" t="0" r="10160" b="0"/>
+            <wp:docPr id="4" name="Bild 1"/>
+            <wp:cNvGraphicFramePr>
+              <a:graphicFrameLocks xmlns:a="http://schemas.openxmlformats.org/drawingml/2006/main" noChangeAspect="1"/>
+            </wp:cNvGraphicFramePr>
+            <a:graphic xmlns:a="http://schemas.openxmlformats.org/drawingml/2006/main">
+              <a:graphicData uri="http://schemas.openxmlformats.org/drawingml/2006/picture">
+                <pic:pic xmlns:pic="http://schemas.openxmlformats.org/drawingml/2006/picture">
+                  <pic:nvPicPr>
+                    <pic:cNvPr id="0" name="Picture 1"/>
+                    <pic:cNvPicPr>
+                      <a:picLocks noChangeAspect="1" noChangeArrowheads="1"/>
+                    </pic:cNvPicPr>
+                  </pic:nvPicPr>
+                  <pic:blipFill>
+                    <a:blip r:embed="rId15">
+                      <a:extLst>
+                        <a:ext uri="{28A0092B-C50C-407E-A947-70E740481C1C}">
+                          <a14:useLocalDpi xmlns:a14="http://schemas.microsoft.com/office/drawing/2010/main" val="0"/>
+                        </a:ext>
+                      </a:extLst>
+                    </a:blip>
+                    <a:srcRect/>
+                    <a:stretch>
+                      <a:fillRect/>
+                    </a:stretch>
+                  </pic:blipFill>
+                  <pic:spPr bwMode="auto">
+                    <a:xfrm>
+                      <a:off x="0" y="0"/>
+                      <a:ext cx="5325013" cy="3202929"/>
+                    </a:xfrm>
+                    <a:prstGeom prst="rect">
+                      <a:avLst/>
+                    </a:prstGeom>
+                    <a:noFill/>
+                    <a:ln>
+                      <a:noFill/>
+                    </a:ln>
+                  </pic:spPr>
+                </pic:pic>
+              </a:graphicData>
+            </a:graphic>
+          </wp:inline>
+        </w:drawing>
+      </w:r>
+    </w:p>
+    <w:p>
+      <w:pPr>
+        <w:pStyle w:val="Brdtext"/>
         <w:ind w:right="119"/>
-      </w:pPr>
+        <w:rPr>
+          <w:i/>
+        </w:rPr>
+      </w:pPr>
+      <w:r>
+        <w:rPr>
+          <w:i/>
+        </w:rPr>
+        <w:t xml:space="preserve">Figur: </w:t>
+      </w:r>
+      <w:r>
+        <w:rPr>
+          <w:i/>
+        </w:rPr>
+        <w:t xml:space="preserve">Flöde som förutsätter adressering med </w:t>
+      </w:r>
       <w:proofErr w:type="spellStart"/>
       <w:r>
-        <w:t>TGP</w:t>
+        <w:rPr>
+          <w:i/>
+        </w:rPr>
+        <w:t>källsystemets</w:t>
       </w:r>
       <w:proofErr w:type="spellEnd"/>
       <w:r>
-        <w:t xml:space="preserve"> berör både tjänstekonsument och tjänsteproducent.</w:t>
-      </w:r>
+        <w:rPr>
+          <w:i/>
+        </w:rPr>
+        <w:t xml:space="preserve"> </w:t>
+      </w:r>
+      <w:proofErr w:type="spellStart"/>
+      <w:r>
+        <w:rPr>
+          <w:i/>
+        </w:rPr>
+        <w:t>HSAid</w:t>
+      </w:r>
+      <w:proofErr w:type="spellEnd"/>
+    </w:p>
+    <w:p>
+      <w:pPr>
+        <w:pStyle w:val="Brdtext"/>
+        <w:ind w:right="119"/>
+        <w:rPr>
+          <w:i/>
+        </w:rPr>
+      </w:pPr>
+    </w:p>
+    <w:p>
+      <w:pPr>
+        <w:pStyle w:val="Brdtext"/>
+        <w:rPr>
+          <w:i/>
+        </w:rPr>
+      </w:pPr>
+      <w:r>
+        <w:t xml:space="preserve">Eftersom anropet i detta fall sker direkt mot virtuell tjänst, sker adressering med </w:t>
+      </w:r>
+      <w:proofErr w:type="spellStart"/>
+      <w:r>
+        <w:t>källsystemets</w:t>
+      </w:r>
+      <w:proofErr w:type="spellEnd"/>
+      <w:r>
+        <w:t xml:space="preserve"> </w:t>
+      </w:r>
+      <w:proofErr w:type="spellStart"/>
+      <w:r>
+        <w:t>HSA</w:t>
+      </w:r>
+      <w:proofErr w:type="spellEnd"/>
+      <w:r>
+        <w:t>-id direkt från tjänsteko</w:t>
+      </w:r>
+      <w:r>
+        <w:t xml:space="preserve">nsumenten. Detta beskrivs i figuren nedan. Anropet skulle kunna gälla tjänstekontraktet </w:t>
+      </w:r>
+      <w:proofErr w:type="spellStart"/>
+      <w:r>
+        <w:t>GetCareDocumentation</w:t>
+      </w:r>
+      <w:proofErr w:type="spellEnd"/>
+      <w:r>
+        <w:t xml:space="preserve"> med </w:t>
+      </w:r>
+      <w:proofErr w:type="spellStart"/>
+      <w:r>
+        <w:t>careContactId</w:t>
+      </w:r>
+      <w:proofErr w:type="spellEnd"/>
+      <w:r>
+        <w:t xml:space="preserve"> och </w:t>
+      </w:r>
+      <w:proofErr w:type="spellStart"/>
+      <w:r>
+        <w:t>sourceSystemHSAid</w:t>
+      </w:r>
+      <w:proofErr w:type="spellEnd"/>
+      <w:r>
+        <w:t xml:space="preserve"> som </w:t>
+      </w:r>
+      <w:proofErr w:type="spellStart"/>
+      <w:r>
+        <w:t>sökparametrar</w:t>
+      </w:r>
+      <w:proofErr w:type="spellEnd"/>
+      <w:r>
+        <w:t>:</w:t>
+      </w:r>
+    </w:p>
+    <w:p>
+      <w:pPr>
+        <w:pStyle w:val="Brdtext"/>
+        <w:ind w:right="119"/>
+        <w:rPr>
+          <w:i/>
+        </w:rPr>
+      </w:pPr>
+      <w:r>
+        <w:rPr>
+          <w:i/>
+          <w:noProof/>
+          <w:lang w:eastAsia="sv-SE"/>
+        </w:rPr>
+        <w:lastRenderedPageBreak/>
+        <w:drawing>
+          <wp:inline distT="0" distB="0" distL="0" distR="0" wp14:anchorId="74C2EE55" wp14:editId="753E284A">
+            <wp:extent cx="5206181" cy="3309715"/>
+            <wp:effectExtent l="0" t="0" r="1270" b="0"/>
+            <wp:docPr id="10" name="Bild 2"/>
+            <wp:cNvGraphicFramePr>
+              <a:graphicFrameLocks xmlns:a="http://schemas.openxmlformats.org/drawingml/2006/main" noChangeAspect="1"/>
+            </wp:cNvGraphicFramePr>
+            <a:graphic xmlns:a="http://schemas.openxmlformats.org/drawingml/2006/main">
+              <a:graphicData uri="http://schemas.openxmlformats.org/drawingml/2006/picture">
+                <pic:pic xmlns:pic="http://schemas.openxmlformats.org/drawingml/2006/picture">
+                  <pic:nvPicPr>
+                    <pic:cNvPr id="0" name="Picture 2"/>
+                    <pic:cNvPicPr>
+                      <a:picLocks noChangeAspect="1" noChangeArrowheads="1"/>
+                    </pic:cNvPicPr>
+                  </pic:nvPicPr>
+                  <pic:blipFill>
+                    <a:blip r:embed="rId16">
+                      <a:extLst>
+                        <a:ext uri="{28A0092B-C50C-407E-A947-70E740481C1C}">
+                          <a14:useLocalDpi xmlns:a14="http://schemas.microsoft.com/office/drawing/2010/main" val="0"/>
+                        </a:ext>
+                      </a:extLst>
+                    </a:blip>
+                    <a:srcRect/>
+                    <a:stretch>
+                      <a:fillRect/>
+                    </a:stretch>
+                  </pic:blipFill>
+                  <pic:spPr bwMode="auto">
+                    <a:xfrm>
+                      <a:off x="0" y="0"/>
+                      <a:ext cx="5206539" cy="3309942"/>
+                    </a:xfrm>
+                    <a:prstGeom prst="rect">
+                      <a:avLst/>
+                    </a:prstGeom>
+                    <a:noFill/>
+                    <a:ln>
+                      <a:noFill/>
+                    </a:ln>
+                  </pic:spPr>
+                </pic:pic>
+              </a:graphicData>
+            </a:graphic>
+          </wp:inline>
+        </w:drawing>
+      </w:r>
+      <w:r>
+        <w:rPr>
+          <w:i/>
+        </w:rPr>
+        <w:t xml:space="preserve"> </w:t>
+      </w:r>
+    </w:p>
+    <w:p>
+      <w:pPr>
+        <w:pStyle w:val="Brdtext"/>
+        <w:ind w:right="119"/>
+        <w:rPr>
+          <w:i/>
+        </w:rPr>
+      </w:pPr>
+      <w:r>
+        <w:rPr>
+          <w:i/>
+        </w:rPr>
+        <w:t xml:space="preserve">Figur: </w:t>
+      </w:r>
+      <w:r>
+        <w:rPr>
+          <w:i/>
+        </w:rPr>
+        <w:t xml:space="preserve">Adressering vid sökning efter information ur ett specifikt </w:t>
+      </w:r>
+      <w:proofErr w:type="spellStart"/>
+      <w:r>
+        <w:rPr>
+          <w:i/>
+        </w:rPr>
+        <w:t>källsystem</w:t>
+      </w:r>
+      <w:proofErr w:type="spellEnd"/>
+    </w:p>
+    <w:p>
+      <w:pPr>
+        <w:pStyle w:val="Brdtext"/>
+        <w:ind w:right="119"/>
+        <w:rPr>
+          <w:i/>
+        </w:rPr>
+      </w:pPr>
     </w:p>
     <w:p>
       <w:pPr>
@@ -8759,45 +9294,386 @@
           <w:numId w:val="1"/>
         </w:numPr>
       </w:pPr>
-      <w:bookmarkStart w:id="23" w:name="_Toc219337772"/>
-      <w:bookmarkStart w:id="24" w:name="_Toc227048202"/>
-      <w:r>
-        <w:t>Patientens direktåtkomst</w:t>
-      </w:r>
-      <w:bookmarkEnd w:id="23"/>
-      <w:bookmarkEnd w:id="24"/>
+      <w:bookmarkStart w:id="25" w:name="_Toc227077992"/>
+      <w:bookmarkStart w:id="26" w:name="_Toc227635033"/>
+      <w:r>
+        <w:t>Sammanfattning av adresseringsmodell</w:t>
+      </w:r>
+      <w:bookmarkEnd w:id="25"/>
+      <w:bookmarkEnd w:id="26"/>
     </w:p>
     <w:p>
       <w:pPr>
         <w:pStyle w:val="Brdtext"/>
       </w:pPr>
-      <w:r>
-        <w:t xml:space="preserve">Alla tjänstekontrakten i denna tjänstedomän har en svarsflagga som anger om verksamheten (informationsägaren) godkänt att informationen får visas för patient. Det kan t.ex. ha skett genom </w:t>
+    </w:p>
+    <w:tbl>
+      <w:tblPr>
+        <w:tblStyle w:val="Tabellrutnt"/>
+        <w:tblW w:w="0" w:type="auto"/>
+        <w:tblInd w:w="867" w:type="dxa"/>
+        <w:tblLook w:val="04A0" w:firstRow="1" w:lastRow="0" w:firstColumn="1" w:lastColumn="0" w:noHBand="0" w:noVBand="1"/>
+      </w:tblPr>
+      <w:tblGrid>
+        <w:gridCol w:w="3210"/>
+        <w:gridCol w:w="3544"/>
+      </w:tblGrid>
+      <w:tr>
+        <w:tc>
+          <w:tcPr>
+            <w:tcW w:w="3210" w:type="dxa"/>
+          </w:tcPr>
+          <w:p>
+            <w:pPr>
+              <w:pStyle w:val="Brdtext"/>
+              <w:ind w:left="0"/>
+              <w:rPr>
+                <w:b/>
+                <w:i/>
+              </w:rPr>
+            </w:pPr>
+            <w:r>
+              <w:rPr>
+                <w:b/>
+                <w:i/>
+              </w:rPr>
+              <w:t>Åtkomstbehov</w:t>
+            </w:r>
+          </w:p>
+        </w:tc>
+        <w:tc>
+          <w:tcPr>
+            <w:tcW w:w="3544" w:type="dxa"/>
+          </w:tcPr>
+          <w:p>
+            <w:pPr>
+              <w:pStyle w:val="Brdtext"/>
+              <w:ind w:left="0"/>
+              <w:rPr>
+                <w:b/>
+                <w:i/>
+              </w:rPr>
+            </w:pPr>
+            <w:r>
+              <w:rPr>
+                <w:b/>
+                <w:i/>
+              </w:rPr>
+              <w:t>L</w:t>
+            </w:r>
+            <w:r>
+              <w:rPr>
+                <w:b/>
+                <w:i/>
+              </w:rPr>
+              <w:t>ogisk adress</w:t>
+            </w:r>
+          </w:p>
+        </w:tc>
+      </w:tr>
+      <w:tr>
+        <w:tc>
+          <w:tcPr>
+            <w:tcW w:w="3210" w:type="dxa"/>
+          </w:tcPr>
+          <w:p>
+            <w:pPr>
+              <w:pStyle w:val="Brdtext"/>
+              <w:ind w:left="0"/>
+            </w:pPr>
+            <w:r>
+              <w:t>Alla huvudmän</w:t>
+            </w:r>
+          </w:p>
+        </w:tc>
+        <w:tc>
+          <w:tcPr>
+            <w:tcW w:w="3544" w:type="dxa"/>
+          </w:tcPr>
+          <w:p>
+            <w:pPr>
+              <w:pStyle w:val="Brdtext"/>
+              <w:ind w:left="0"/>
+            </w:pPr>
+            <w:proofErr w:type="spellStart"/>
+            <w:r>
+              <w:t>Ineras</w:t>
+            </w:r>
+            <w:proofErr w:type="spellEnd"/>
+            <w:r>
+              <w:t xml:space="preserve"> </w:t>
+            </w:r>
+            <w:proofErr w:type="spellStart"/>
+            <w:r>
+              <w:t>HSA</w:t>
+            </w:r>
+            <w:proofErr w:type="spellEnd"/>
+            <w:r>
+              <w:t>-id</w:t>
+            </w:r>
+          </w:p>
+        </w:tc>
+      </w:tr>
+      <w:tr>
+        <w:tc>
+          <w:tcPr>
+            <w:tcW w:w="3210" w:type="dxa"/>
+          </w:tcPr>
+          <w:p>
+            <w:pPr>
+              <w:pStyle w:val="Brdtext"/>
+              <w:ind w:left="0"/>
+            </w:pPr>
+            <w:r>
+              <w:t>En huvudman</w:t>
+            </w:r>
+          </w:p>
+        </w:tc>
+        <w:tc>
+          <w:tcPr>
+            <w:tcW w:w="3544" w:type="dxa"/>
+          </w:tcPr>
+          <w:p>
+            <w:pPr>
+              <w:pStyle w:val="Brdtext"/>
+              <w:ind w:left="0"/>
+            </w:pPr>
+            <w:r>
+              <w:t xml:space="preserve">Huvudmannens </w:t>
+            </w:r>
+            <w:proofErr w:type="spellStart"/>
+            <w:r>
+              <w:t>HSA</w:t>
+            </w:r>
+            <w:proofErr w:type="spellEnd"/>
+            <w:r>
+              <w:t>-id</w:t>
+            </w:r>
+          </w:p>
+        </w:tc>
+      </w:tr>
+      <w:tr>
+        <w:tc>
+          <w:tcPr>
+            <w:tcW w:w="3210" w:type="dxa"/>
+          </w:tcPr>
+          <w:p>
+            <w:pPr>
+              <w:pStyle w:val="Brdtext"/>
+              <w:ind w:left="0"/>
+            </w:pPr>
+            <w:r>
+              <w:t xml:space="preserve">Ett </w:t>
+            </w:r>
+            <w:proofErr w:type="spellStart"/>
+            <w:r>
+              <w:t>källsystem</w:t>
+            </w:r>
+            <w:proofErr w:type="spellEnd"/>
+          </w:p>
+        </w:tc>
+        <w:tc>
+          <w:tcPr>
+            <w:tcW w:w="3544" w:type="dxa"/>
+          </w:tcPr>
+          <w:p>
+            <w:pPr>
+              <w:pStyle w:val="Brdtext"/>
+              <w:ind w:left="0"/>
+            </w:pPr>
+            <w:proofErr w:type="spellStart"/>
+            <w:r>
+              <w:t>Källsystemets</w:t>
+            </w:r>
+            <w:proofErr w:type="spellEnd"/>
+            <w:r>
+              <w:t xml:space="preserve"> </w:t>
+            </w:r>
+            <w:proofErr w:type="spellStart"/>
+            <w:r>
+              <w:t>HSA</w:t>
+            </w:r>
+            <w:proofErr w:type="spellEnd"/>
+            <w:r>
+              <w:t>-id</w:t>
+            </w:r>
+          </w:p>
+        </w:tc>
+      </w:tr>
+    </w:tbl>
+    <w:p>
+      <w:pPr>
+        <w:pStyle w:val="Brdtext"/>
+        <w:ind w:left="0" w:right="119"/>
+        <w:rPr>
+          <w:i/>
+        </w:rPr>
+      </w:pPr>
+    </w:p>
+    <w:p>
+      <w:pPr>
+        <w:pStyle w:val="Rubrik2b"/>
+      </w:pPr>
+      <w:bookmarkStart w:id="27" w:name="_Toc227077993"/>
+      <w:bookmarkStart w:id="28" w:name="_Toc227635034"/>
+      <w:r>
+        <w:t>Aggregerande tjänst</w:t>
+      </w:r>
+      <w:r>
+        <w:t>er</w:t>
+      </w:r>
+      <w:bookmarkEnd w:id="27"/>
+      <w:bookmarkEnd w:id="28"/>
+    </w:p>
+    <w:p>
+      <w:pPr>
+        <w:pStyle w:val="Brdtext"/>
+      </w:pPr>
+      <w:r>
+        <w:t xml:space="preserve">Aggregerande tjänster i denna domän behöver hantera att det finns flera indexposter per </w:t>
       </w:r>
       <w:proofErr w:type="spellStart"/>
       <w:r>
-        <w:t>menprövning</w:t>
+        <w:t>källsystem</w:t>
       </w:r>
       <w:proofErr w:type="spellEnd"/>
       <w:r>
-        <w:t xml:space="preserve"> eller </w:t>
-      </w:r>
-      <w:proofErr w:type="gramStart"/>
-      <w:r>
-        <w:t>rådrum</w:t>
-      </w:r>
-      <w:proofErr w:type="gramEnd"/>
-      <w:r>
-        <w:t xml:space="preserve">. För vissa av tjänstekontrakten, såsom Vård- och omsorgskontakter, kanske informationsägaren policymässigt har </w:t>
+        <w:t xml:space="preserve"> (</w:t>
       </w:r>
       <w:proofErr w:type="spellStart"/>
       <w:r>
-        <w:t>menprövat</w:t>
+        <w:t>sourceSystem</w:t>
       </w:r>
       <w:proofErr w:type="spellEnd"/>
       <w:r>
-        <w:t xml:space="preserve"> all information. Det är varje vårdgivares ansvar att tjänsteproducenten sätter ”kan visas för patient”-flaggan i enlighet med vårdgivarens verksamhetsregler.</w:t>
-      </w:r>
+        <w:t>)</w:t>
+      </w:r>
+      <w:r>
+        <w:t xml:space="preserve"> och patient</w:t>
+      </w:r>
+      <w:r>
+        <w:t xml:space="preserve"> (</w:t>
+      </w:r>
+      <w:proofErr w:type="spellStart"/>
+      <w:r>
+        <w:t>registeredResidentIdent</w:t>
+      </w:r>
+      <w:r>
+        <w:t>Identification</w:t>
+      </w:r>
+      <w:proofErr w:type="spellEnd"/>
+      <w:r>
+        <w:t>)</w:t>
+      </w:r>
+      <w:r>
+        <w:t xml:space="preserve"> eftersom domänen är systemadresserad och indexposterna ligger på PDL-enhetsnivå</w:t>
+      </w:r>
+      <w:r>
+        <w:t xml:space="preserve"> (</w:t>
+      </w:r>
+      <w:proofErr w:type="spellStart"/>
+      <w:r>
+        <w:t>logicalAddress</w:t>
+      </w:r>
+      <w:proofErr w:type="spellEnd"/>
+      <w:r>
+        <w:t>)</w:t>
+      </w:r>
+      <w:r>
+        <w:t>.</w:t>
+      </w:r>
+      <w:r>
+        <w:t xml:space="preserve"> En aggregerande tjänst behöver gruppera posterna från engagemangsindex efter </w:t>
+      </w:r>
+      <w:proofErr w:type="spellStart"/>
+      <w:r>
+        <w:t>sourceSystem</w:t>
+      </w:r>
+      <w:proofErr w:type="spellEnd"/>
+      <w:r>
+        <w:t xml:space="preserve"> och sedan göra ett anrop per system där PDL-enheterna från alla posterna för det systemet fylls i som värden i sökfältet </w:t>
+      </w:r>
+      <w:proofErr w:type="spellStart"/>
+      <w:r>
+        <w:t>careUnitHSAid</w:t>
+      </w:r>
+      <w:proofErr w:type="spellEnd"/>
+      <w:r>
+        <w:t>.</w:t>
+      </w:r>
+    </w:p>
+    <w:p>
+      <w:pPr>
+        <w:pStyle w:val="Brdtext"/>
+      </w:pPr>
+    </w:p>
+    <w:p>
+      <w:pPr>
+        <w:pStyle w:val="Brdtext"/>
+      </w:pPr>
+      <w:r>
+        <w:t xml:space="preserve">Det behövs en aggregerande tjänst för varje tjänstekontrakt i denna domän. Aggregerande tjänster har samma tjänstekontrakt och anropsadress som en traditionell virtuell tjänst, men nås via olika logiska adresser. Om ett </w:t>
+      </w:r>
+      <w:proofErr w:type="spellStart"/>
+      <w:r>
+        <w:t>källsystemets</w:t>
+      </w:r>
+      <w:proofErr w:type="spellEnd"/>
+      <w:r>
+        <w:t xml:space="preserve"> </w:t>
+      </w:r>
+      <w:proofErr w:type="spellStart"/>
+      <w:r>
+        <w:t>HSA</w:t>
+      </w:r>
+      <w:proofErr w:type="spellEnd"/>
+      <w:r>
+        <w:t xml:space="preserve">-id anges som logisk adress, kommer frågemeddelandet att dirigera vidare direkt till </w:t>
+      </w:r>
+      <w:proofErr w:type="spellStart"/>
+      <w:r>
+        <w:t>källsystemet</w:t>
+      </w:r>
+      <w:proofErr w:type="spellEnd"/>
+      <w:r>
+        <w:t xml:space="preserve"> utan att passera en aggregerande tjänst. Om logisk adress </w:t>
+      </w:r>
+      <w:proofErr w:type="spellStart"/>
+      <w:r>
+        <w:t>HSA</w:t>
+      </w:r>
+      <w:proofErr w:type="spellEnd"/>
+      <w:r>
+        <w:t xml:space="preserve">-id för </w:t>
+      </w:r>
+      <w:proofErr w:type="spellStart"/>
+      <w:r>
+        <w:t>Inera</w:t>
+      </w:r>
+      <w:proofErr w:type="spellEnd"/>
+      <w:r>
+        <w:t xml:space="preserve"> eller en huvudman kommer anropet att nå en eller flera anslutningspunkter, via en aggregerande tjänst.</w:t>
+      </w:r>
+    </w:p>
+    <w:p>
+      <w:pPr>
+        <w:pStyle w:val="Brdtext"/>
+        <w:ind w:right="119"/>
+      </w:pPr>
+    </w:p>
+    <w:p>
+      <w:pPr>
+        <w:pStyle w:val="Rubrik2b"/>
+      </w:pPr>
+      <w:bookmarkStart w:id="29" w:name="_Toc219337770"/>
+      <w:bookmarkStart w:id="30" w:name="_Toc227077994"/>
+      <w:bookmarkStart w:id="31" w:name="_Toc227635035"/>
+      <w:r>
+        <w:t>Informationssäkerhet</w:t>
+      </w:r>
+      <w:bookmarkEnd w:id="29"/>
+      <w:bookmarkEnd w:id="30"/>
+      <w:bookmarkEnd w:id="31"/>
     </w:p>
     <w:p>
       <w:pPr>
@@ -8807,13 +9683,15 @@
           <w:numId w:val="1"/>
         </w:numPr>
       </w:pPr>
-      <w:bookmarkStart w:id="25" w:name="_Toc219337773"/>
-      <w:bookmarkStart w:id="26" w:name="_Toc227048203"/>
-      <w:r>
-        <w:t>Generellt</w:t>
-      </w:r>
-      <w:bookmarkEnd w:id="25"/>
-      <w:bookmarkEnd w:id="26"/>
+      <w:bookmarkStart w:id="32" w:name="_Toc219337771"/>
+      <w:bookmarkStart w:id="33" w:name="_Toc227077995"/>
+      <w:bookmarkStart w:id="34" w:name="_Toc227635036"/>
+      <w:r>
+        <w:t>Medarbetarens direktåtkomst</w:t>
+      </w:r>
+      <w:bookmarkEnd w:id="32"/>
+      <w:bookmarkEnd w:id="33"/>
+      <w:bookmarkEnd w:id="34"/>
     </w:p>
     <w:p>
       <w:pPr>
@@ -8821,60 +9699,43 @@
         <w:ind w:right="119"/>
       </w:pPr>
       <w:r>
-        <w:t xml:space="preserve">Tjänsteproducenten ansvarar för att information endast lämnas ut till de tjänstekonsumenter som informationsägaren godkänt. Det är inte ett juridiskt krav, men tydliggörs här eftersom det avviker från T-boken i det att tjänsteplattformen </w:t>
-      </w:r>
-      <w:r>
-        <w:t xml:space="preserve">då </w:t>
-      </w:r>
-      <w:r>
-        <w:t>inte ansvarar för den tekniska åtkomstkontrollen (</w:t>
+        <w:t xml:space="preserve">Vid sammanhållen journalföring ansvarar verksamheten som erbjuder sina medarbetare direktåtkomst till sammanhållen journal för att patientdatalagen </w:t>
       </w:r>
       <w:proofErr w:type="gramStart"/>
       <w:r>
-        <w:t>ej</w:t>
+        <w:t>efterlevs</w:t>
       </w:r>
       <w:proofErr w:type="gramEnd"/>
       <w:r>
-        <w:t xml:space="preserve"> möjligt när systembaserad adressering tillämpas). Om informationsägaren har behov av att reglera åtkomst per tjänstekonsument, ska tjänsteproducenten filtrera svaret enligt informationsägarens önskemål. Observera att det är regionala policyer snarare än lagar och förordningar som styr i vilken grad tjänsteproducenten ska </w:t>
-      </w:r>
-      <w:r>
-        <w:t>begränsa åtkomst för</w:t>
-      </w:r>
-      <w:r>
-        <w:t xml:space="preserve"> </w:t>
-      </w:r>
-      <w:r>
-        <w:t>en viss</w:t>
-      </w:r>
-      <w:r>
-        <w:t xml:space="preserve"> tjänstekonsument. </w:t>
-      </w:r>
-      <w:r>
-        <w:t>Kunskapen om tjänsteproducentens identitet (d</w:t>
-      </w:r>
-      <w:r>
-        <w:t>.</w:t>
-      </w:r>
-      <w:r>
-        <w:t>v</w:t>
-      </w:r>
-      <w:r>
-        <w:t>.</w:t>
-      </w:r>
-      <w:r>
-        <w:t>s</w:t>
-      </w:r>
-      <w:r>
-        <w:t>.</w:t>
-      </w:r>
-      <w:r>
-        <w:t xml:space="preserve"> ursprunglig tjänstekonsument i anropskedjan) får bara användas för teknisk åtkomstbegränsning på så sätt att svaret blir som om de PDL-enheter </w:t>
-      </w:r>
-      <w:r>
-        <w:t>vars verksamhetschef inte godkänner</w:t>
-      </w:r>
-      <w:r>
-        <w:t xml:space="preserve"> aktuell tjänsteproducent varit exkluderade i frågan.</w:t>
+        <w:t xml:space="preserve">. Det innebär bl.a. att </w:t>
+      </w:r>
+      <w:proofErr w:type="spellStart"/>
+      <w:r>
+        <w:t>spärrkontroll</w:t>
+      </w:r>
+      <w:proofErr w:type="spellEnd"/>
+      <w:r>
+        <w:t xml:space="preserve"> behöver genomföras innan information kan visas. Det innebär också att regelverket för samtycke, vårdrelation och åtkomstloggning måste följas. Dessutom finns </w:t>
+      </w:r>
+      <w:r>
+        <w:lastRenderedPageBreak/>
+        <w:t xml:space="preserve">krav från datainspektionen om ytterligare teknisk åtkomstkontroll. Datainspektionens krav hanteras genom ett koncept som benämns </w:t>
+      </w:r>
+      <w:proofErr w:type="spellStart"/>
+      <w:r>
+        <w:t>TGP</w:t>
+      </w:r>
+      <w:proofErr w:type="spellEnd"/>
+      <w:r>
+        <w:t xml:space="preserve"> – tillgänglig patient. Patientdatalagen ställer krav på att medarbetaren är starkt autentiserad och att uppdragsval görs i samband med autentisering (PDL-enhet). Det kompletta regelverket finns i senaste utredningen </w:t>
+      </w:r>
+      <w:proofErr w:type="spellStart"/>
+      <w:r>
+        <w:t>PDLiP</w:t>
+      </w:r>
+      <w:proofErr w:type="spellEnd"/>
+      <w:r>
+        <w:t xml:space="preserve"> samt i anvisningar för tillgänglig patient.</w:t>
       </w:r>
     </w:p>
     <w:p>
@@ -8888,63 +9749,145 @@
         <w:pStyle w:val="Brdtext"/>
         <w:ind w:right="119"/>
       </w:pPr>
+      <w:proofErr w:type="spellStart"/>
+      <w:r>
+        <w:t>TGP</w:t>
+      </w:r>
+      <w:proofErr w:type="spellEnd"/>
+      <w:r>
+        <w:t xml:space="preserve"> berör både tjänstekonsument och tjänsteproducent.</w:t>
+      </w:r>
     </w:p>
     <w:p>
       <w:pPr>
-        <w:pStyle w:val="Rubrik2b"/>
-      </w:pPr>
-      <w:bookmarkStart w:id="27" w:name="_Toc219337774"/>
-      <w:bookmarkStart w:id="28" w:name="_Toc227048204"/>
-      <w:r>
-        <w:t>Tjänstekontraktens desi</w:t>
-      </w:r>
-      <w:bookmarkEnd w:id="27"/>
-      <w:r>
-        <w:t>gn</w:t>
-      </w:r>
-      <w:bookmarkEnd w:id="28"/>
+        <w:pStyle w:val="Brdtext"/>
+        <w:ind w:right="119"/>
+      </w:pPr>
+      <w:r>
+        <w:t>Observera att tjänstekontrakten i sig inte påtvingar sammanhållen journalföring. Krav rörande sammanhållen journalföring och eller krav på spärrhantering uppstår först om tjänstekonsumenten (e-tjänsten) tillgängliggör information för medarbetaren som använder e-tjänsten som härrör från andra vårdgivare (sammanhållen journalföring) eller andra vårdenheter inom egna vårdgivaren (</w:t>
+      </w:r>
+      <w:proofErr w:type="spellStart"/>
+      <w:r>
+        <w:t>spärrkrav</w:t>
+      </w:r>
+      <w:proofErr w:type="spellEnd"/>
+      <w:r>
+        <w:t>).</w:t>
+      </w:r>
     </w:p>
     <w:p>
       <w:pPr>
+        <w:pStyle w:val="Rubrik3b"/>
+        <w:numPr>
+          <w:ilvl w:val="2"/>
+          <w:numId w:val="1"/>
+        </w:numPr>
+      </w:pPr>
+      <w:bookmarkStart w:id="35" w:name="_Toc219337772"/>
+      <w:bookmarkStart w:id="36" w:name="_Toc227077996"/>
+      <w:bookmarkStart w:id="37" w:name="_Toc227635037"/>
+      <w:r>
+        <w:t>Patientens direktåtkomst</w:t>
+      </w:r>
+      <w:bookmarkEnd w:id="35"/>
+      <w:bookmarkEnd w:id="36"/>
+      <w:bookmarkEnd w:id="37"/>
+    </w:p>
+    <w:p>
+      <w:pPr>
+        <w:pStyle w:val="Brdtext"/>
+      </w:pPr>
+      <w:r>
+        <w:t xml:space="preserve">Alla tjänstekontrakten i denna tjänstedomän har en svarsflagga som anger om verksamheten (informationsägaren) godkänt att informationen får visas för patient. Det kan t.ex. ha skett genom </w:t>
+      </w:r>
+      <w:proofErr w:type="spellStart"/>
+      <w:r>
+        <w:t>menprövning</w:t>
+      </w:r>
+      <w:proofErr w:type="spellEnd"/>
+      <w:r>
+        <w:t xml:space="preserve"> eller </w:t>
+      </w:r>
+      <w:proofErr w:type="gramStart"/>
+      <w:r>
+        <w:t>rådrum</w:t>
+      </w:r>
+      <w:proofErr w:type="gramEnd"/>
+      <w:r>
+        <w:t xml:space="preserve">. För vissa av tjänstekontrakten, såsom Vård- och omsorgskontakter, kanske informationsägaren policymässigt har </w:t>
+      </w:r>
+      <w:proofErr w:type="spellStart"/>
+      <w:r>
+        <w:t>menprövat</w:t>
+      </w:r>
+      <w:proofErr w:type="spellEnd"/>
+      <w:r>
+        <w:t xml:space="preserve"> all information. Det är varje vårdgivares ansvar att tjänsteproducenten sätter ”kan visas för patient”-flaggan i enlighet med vårdgivarens verksamhetsregler.</w:t>
+      </w:r>
+    </w:p>
+    <w:p>
+      <w:pPr>
+        <w:pStyle w:val="Rubrik3b"/>
+        <w:numPr>
+          <w:ilvl w:val="2"/>
+          <w:numId w:val="1"/>
+        </w:numPr>
+      </w:pPr>
+      <w:bookmarkStart w:id="38" w:name="_Toc219337773"/>
+      <w:bookmarkStart w:id="39" w:name="_Toc227077997"/>
+      <w:bookmarkStart w:id="40" w:name="_Toc227635038"/>
+      <w:r>
+        <w:t>Generellt</w:t>
+      </w:r>
+      <w:bookmarkEnd w:id="38"/>
+      <w:bookmarkEnd w:id="39"/>
+      <w:bookmarkEnd w:id="40"/>
+    </w:p>
+    <w:p>
+      <w:pPr>
         <w:pStyle w:val="Brdtext"/>
         <w:ind w:right="119"/>
       </w:pPr>
+      <w:r>
+        <w:t>Tjänsteproducenten ansvarar för att information endast lämnas ut till de tjänstekonsumenter som informationsägaren godkänt. Det är inte ett juridiskt krav, men tydliggörs här eftersom det avviker från T-boken i det att tjänsteplattformen då inte ansvarar för den tekniska åtkomstkontrollen (</w:t>
+      </w:r>
+      <w:proofErr w:type="gramStart"/>
+      <w:r>
+        <w:t>ej</w:t>
+      </w:r>
+      <w:proofErr w:type="gramEnd"/>
+      <w:r>
+        <w:t xml:space="preserve"> möjligt när systembaserad adressering tillämpas). Om informationsägaren har behov av att reglera åtkomst per tjänstekonsument, ska tjänsteproducenten filtrera svaret enligt informationsägarens önskemål. Observera att det är regionala policyer snarare än lagar och förordningar som styr i vilken grad tjänsteproducenten ska begränsa åtkomst för en viss </w:t>
+      </w:r>
+      <w:r>
+        <w:t>tjänstekonsument. Kunskapen om tjänsteproducentens identitet (d.v.s. ursprunglig tjänstekonsument i anropskedjan) får bara användas för teknisk åtkomstbegränsning på så sätt att svaret blir som om de PDL-enheter vars verksamhetschef inte godkänner aktuell tjänsteproducent varit exkluderade i frågan.</w:t>
+      </w:r>
     </w:p>
     <w:p>
       <w:pPr>
         <w:pStyle w:val="Brdtext"/>
         <w:ind w:right="119"/>
       </w:pPr>
-      <w:r>
-        <w:t xml:space="preserve">Tjänsterna, som beskrivs nedan, returnerar 0, 1 eller flera instanser av tjänstespecifik patientbunden information i form av dokument enligt HL7 Green CDA-standarden. Varje dokument består av en header, </w:t>
-      </w:r>
-      <w:proofErr w:type="spellStart"/>
-      <w:r>
-        <w:t>PatientSummaryHeader</w:t>
-      </w:r>
-      <w:proofErr w:type="spellEnd"/>
-      <w:r>
-        <w:t xml:space="preserve">, som är gemensam för alla tjänster, samt en </w:t>
-      </w:r>
-      <w:proofErr w:type="spellStart"/>
-      <w:r>
-        <w:t>body</w:t>
-      </w:r>
-      <w:proofErr w:type="spellEnd"/>
-      <w:r>
-        <w:t xml:space="preserve"> som är specifik för varje </w:t>
-      </w:r>
-      <w:proofErr w:type="spellStart"/>
-      <w:r>
-        <w:t>infotyp</w:t>
-      </w:r>
-      <w:proofErr w:type="spellEnd"/>
-      <w:r>
-        <w:t xml:space="preserve">, och varje dokument omfattar en instans av information som ska överföras, exempelvis en vårdkontakt. </w:t>
-      </w:r>
     </w:p>
     <w:p>
       <w:pPr>
+        <w:pStyle w:val="Rubrik2b"/>
+      </w:pPr>
+      <w:bookmarkStart w:id="41" w:name="_Toc219337774"/>
+      <w:bookmarkStart w:id="42" w:name="_Toc227077998"/>
+      <w:bookmarkStart w:id="43" w:name="_Toc227635039"/>
+      <w:r>
+        <w:t>Tjänstekontraktens desi</w:t>
+      </w:r>
+      <w:bookmarkEnd w:id="41"/>
+      <w:r>
+        <w:t>gn</w:t>
+      </w:r>
+      <w:bookmarkEnd w:id="42"/>
+      <w:bookmarkEnd w:id="43"/>
+    </w:p>
+    <w:p>
+      <w:pPr>
         <w:pStyle w:val="Brdtext"/>
         <w:ind w:right="119"/>
       </w:pPr>
@@ -8953,59 +9896,45 @@
       <w:pPr>
         <w:pStyle w:val="Brdtext"/>
         <w:ind w:right="119"/>
-        <w:rPr>
-          <w:highlight w:val="yellow"/>
-        </w:rPr>
-      </w:pPr>
-      <w:r>
-        <w:rPr>
-          <w:highlight w:val="yellow"/>
-        </w:rPr>
-        <w:lastRenderedPageBreak/>
-        <w:t xml:space="preserve">Tjänsterna har en gemensam </w:t>
+      </w:pPr>
+      <w:r>
+        <w:t xml:space="preserve">Tjänsterna, som beskrivs nedan, returnerar 0, 1 eller flera instanser av tjänstespecifik patientbunden information i form av dokument enligt HL7 Green CDA-standarden. Varje dokument består av en header, </w:t>
       </w:r>
       <w:proofErr w:type="spellStart"/>
       <w:r>
-        <w:rPr>
-          <w:highlight w:val="yellow"/>
-        </w:rPr>
-        <w:t>basup</w:t>
-      </w:r>
-      <w:r>
-        <w:rPr>
-          <w:highlight w:val="yellow"/>
-        </w:rPr>
-        <w:t>psättning</w:t>
+        <w:t>PatientSummaryHeader</w:t>
       </w:r>
       <w:proofErr w:type="spellEnd"/>
       <w:r>
-        <w:rPr>
-          <w:highlight w:val="yellow"/>
-        </w:rPr>
-        <w:t xml:space="preserve"> </w:t>
+        <w:t xml:space="preserve">, som är gemensam för alla tjänster, samt en </w:t>
       </w:r>
       <w:proofErr w:type="spellStart"/>
       <w:r>
-        <w:rPr>
-          <w:highlight w:val="yellow"/>
-        </w:rPr>
-        <w:t>sökparametrar</w:t>
+        <w:t>body</w:t>
       </w:r>
       <w:proofErr w:type="spellEnd"/>
       <w:r>
-        <w:rPr>
-          <w:highlight w:val="yellow"/>
-        </w:rPr>
-        <w:t xml:space="preserve"> som i vissa fall utökats specifikt per tjänst.</w:t>
+        <w:t xml:space="preserve"> som är specifik för varje </w:t>
+      </w:r>
+      <w:proofErr w:type="spellStart"/>
+      <w:r>
+        <w:t>infotyp</w:t>
+      </w:r>
+      <w:proofErr w:type="spellEnd"/>
+      <w:r>
+        <w:t xml:space="preserve">, och varje dokument omfattar en instans av information </w:t>
+      </w:r>
+      <w:r>
+        <w:t>som ska överföras, exempelvis ett vårddokument</w:t>
+      </w:r>
+      <w:r>
+        <w:t xml:space="preserve">. </w:t>
       </w:r>
     </w:p>
     <w:p>
       <w:pPr>
         <w:pStyle w:val="Brdtext"/>
         <w:ind w:right="119"/>
-        <w:rPr>
-          <w:highlight w:val="yellow"/>
-        </w:rPr>
       </w:pPr>
     </w:p>
     <w:p>
@@ -9014,23 +9943,45 @@
         <w:ind w:right="119"/>
       </w:pPr>
       <w:r>
-        <w:rPr>
-          <w:highlight w:val="yellow"/>
-        </w:rPr>
+        <w:t xml:space="preserve">Tjänsterna har en gemensam </w:t>
+      </w:r>
+      <w:proofErr w:type="spellStart"/>
+      <w:r>
+        <w:t>basuppsättning</w:t>
+      </w:r>
+      <w:proofErr w:type="spellEnd"/>
+      <w:r>
+        <w:t xml:space="preserve"> </w:t>
+      </w:r>
+      <w:proofErr w:type="spellStart"/>
+      <w:r>
+        <w:t>sökparametrar</w:t>
+      </w:r>
+      <w:proofErr w:type="spellEnd"/>
+      <w:r>
+        <w:t xml:space="preserve"> som i vissa fall utökats specifikt per tjänst.</w:t>
+      </w:r>
+    </w:p>
+    <w:p>
+      <w:pPr>
+        <w:pStyle w:val="Brdtext"/>
+        <w:ind w:right="119"/>
+      </w:pPr>
+    </w:p>
+    <w:p>
+      <w:pPr>
+        <w:pStyle w:val="Brdtext"/>
+        <w:ind w:right="119"/>
+      </w:pPr>
+      <w:r>
         <w:t xml:space="preserve">Tjänstekontrakten stödjer inte HL7 CDA, men de distribueras tillsammans med </w:t>
       </w:r>
       <w:proofErr w:type="spellStart"/>
       <w:r>
-        <w:rPr>
-          <w:highlight w:val="yellow"/>
-        </w:rPr>
         <w:t>XSLT-transfomationsfiler</w:t>
       </w:r>
       <w:proofErr w:type="spellEnd"/>
       <w:r>
-        <w:rPr>
-          <w:highlight w:val="yellow"/>
-        </w:rPr>
         <w:t xml:space="preserve"> som leverantörer av CDA-kompatibla system kan använda för att transformera svarsmeddelandet till HL7 CDA, eller för att skapa ett svarsmeddelande från ett HL7 CDA-meddelande.</w:t>
       </w:r>
     </w:p>
@@ -9061,8 +10012,8 @@
           <w:bCs w:val="0"/>
         </w:rPr>
       </w:pPr>
-      <w:bookmarkStart w:id="29" w:name="_Toc219337775"/>
-      <w:bookmarkStart w:id="30" w:name="_Toc227048205"/>
+      <w:bookmarkStart w:id="44" w:name="_Toc219337775"/>
+      <w:bookmarkStart w:id="45" w:name="_Toc227635040"/>
       <w:r>
         <w:rPr>
           <w:spacing w:val="1"/>
@@ -9090,20 +10041,21 @@
       <w:r>
         <w:t>egler</w:t>
       </w:r>
-      <w:bookmarkEnd w:id="29"/>
-      <w:bookmarkEnd w:id="30"/>
+      <w:bookmarkEnd w:id="44"/>
+      <w:bookmarkEnd w:id="45"/>
     </w:p>
     <w:p>
       <w:pPr>
         <w:pStyle w:val="Rubrik2b"/>
       </w:pPr>
-      <w:bookmarkStart w:id="31" w:name="_Toc219337776"/>
-      <w:bookmarkStart w:id="32" w:name="_Toc227048206"/>
-      <w:r>
+      <w:bookmarkStart w:id="46" w:name="_Toc219337776"/>
+      <w:bookmarkStart w:id="47" w:name="_Toc227635041"/>
+      <w:r>
+        <w:lastRenderedPageBreak/>
         <w:t>Uppdatering av engagemangsindex</w:t>
       </w:r>
-      <w:bookmarkEnd w:id="31"/>
-      <w:bookmarkEnd w:id="32"/>
+      <w:bookmarkEnd w:id="46"/>
+      <w:bookmarkEnd w:id="47"/>
     </w:p>
     <w:p>
       <w:pPr>
@@ -9734,15 +10686,10 @@
               <w:ind w:left="0"/>
             </w:pPr>
             <w:r>
-              <w:t xml:space="preserve">Enligt </w:t>
-            </w:r>
-            <w:proofErr w:type="spellStart"/>
-            <w:r>
-              <w:t>NPÖ:s</w:t>
-            </w:r>
-            <w:proofErr w:type="spellEnd"/>
-            <w:r>
-              <w:t xml:space="preserve"> 15 infotypskoder (se stycke nedan).</w:t>
+              <w:rPr>
+                <w:highlight w:val="yellow"/>
+              </w:rPr>
+              <w:t>Tjänstekontrakt genom vilket den information som indexposten avser kan hämtas. Anges med kortform enligt tabell nedan.</w:t>
             </w:r>
           </w:p>
         </w:tc>
@@ -9778,7 +10725,7 @@
               <w:pStyle w:val="Brdtext"/>
               <w:ind w:left="5"/>
             </w:pPr>
-            <w:commentRangeStart w:id="33"/>
+            <w:commentRangeStart w:id="48"/>
             <w:proofErr w:type="spellStart"/>
             <w:r>
               <w:t>Logical</w:t>
@@ -9795,14 +10742,14 @@
             <w:r>
               <w:t>*</w:t>
             </w:r>
-            <w:commentRangeEnd w:id="33"/>
+            <w:commentRangeEnd w:id="48"/>
             <w:r>
               <w:rPr>
                 <w:rStyle w:val="Kommentarsreferens"/>
                 <w:i/>
                 <w:lang w:val="en-GB"/>
               </w:rPr>
-              <w:commentReference w:id="33"/>
+              <w:commentReference w:id="48"/>
             </w:r>
           </w:p>
         </w:tc>
@@ -10306,64 +11253,185 @@
               <w:rPr>
                 <w:highlight w:val="yellow"/>
               </w:rPr>
-              <w:t xml:space="preserve">Senaste </w:t>
-            </w:r>
+              <w:t xml:space="preserve">Tidpunkt för senaste händelse som matchar indexposten. Kan även avse </w:t>
+            </w:r>
+            <w:proofErr w:type="gramStart"/>
             <w:r>
               <w:rPr>
                 <w:highlight w:val="yellow"/>
               </w:rPr>
-              <w:t xml:space="preserve">datum för en anteckning enligt </w:t>
-            </w:r>
+              <w:t>borttag</w:t>
+            </w:r>
+            <w:proofErr w:type="gramEnd"/>
             <w:r>
               <w:rPr>
                 <w:highlight w:val="yellow"/>
               </w:rPr>
-              <w:t xml:space="preserve">värde </w:t>
-            </w:r>
+              <w:t xml:space="preserve">. Ex: En indexpost representerar 2 </w:t>
+            </w:r>
+            <w:proofErr w:type="spellStart"/>
             <w:r>
               <w:rPr>
                 <w:highlight w:val="yellow"/>
               </w:rPr>
-              <w:t>för</w:t>
-            </w:r>
+              <w:t>bef</w:t>
+            </w:r>
+            <w:proofErr w:type="spellEnd"/>
             <w:r>
               <w:rPr>
                 <w:highlight w:val="yellow"/>
               </w:rPr>
+              <w:t xml:space="preserve">. dokument. Ett av dem tas bort. Det markeras genom att </w:t>
+            </w:r>
+            <w:proofErr w:type="spellStart"/>
+            <w:r>
+              <w:rPr>
+                <w:highlight w:val="yellow"/>
+              </w:rPr>
+              <w:t>bef</w:t>
+            </w:r>
+            <w:proofErr w:type="spellEnd"/>
+            <w:r>
+              <w:rPr>
+                <w:highlight w:val="yellow"/>
+              </w:rPr>
+              <w:t xml:space="preserve">. </w:t>
+            </w:r>
+            <w:proofErr w:type="gramStart"/>
+            <w:r>
+              <w:rPr>
+                <w:highlight w:val="yellow"/>
+              </w:rPr>
+              <w:t>post uppdateras med tidpunkt för borttagshändelsen.</w:t>
+            </w:r>
+            <w:proofErr w:type="gramEnd"/>
+          </w:p>
+        </w:tc>
+        <w:tc>
+          <w:tcPr>
+            <w:tcW w:w="1330" w:type="dxa"/>
+            <w:shd w:val="clear" w:color="auto" w:fill="auto"/>
+          </w:tcPr>
+          <w:p>
+            <w:pPr>
+              <w:pStyle w:val="Brdtext"/>
+              <w:ind w:left="128"/>
+            </w:pPr>
+          </w:p>
+        </w:tc>
+      </w:tr>
+      <w:tr>
+        <w:tc>
+          <w:tcPr>
+            <w:tcW w:w="1540" w:type="dxa"/>
+            <w:shd w:val="clear" w:color="auto" w:fill="auto"/>
+          </w:tcPr>
+          <w:p>
+            <w:pPr>
+              <w:pStyle w:val="Brdtext"/>
+              <w:ind w:left="5"/>
+            </w:pPr>
+            <w:r>
+              <w:t>Creation</w:t>
+            </w:r>
+          </w:p>
+          <w:p>
+            <w:pPr>
+              <w:pStyle w:val="Brdtext"/>
+              <w:ind w:left="5"/>
+            </w:pPr>
+            <w:proofErr w:type="spellStart"/>
+            <w:r>
+              <w:t>Time</w:t>
+            </w:r>
+            <w:proofErr w:type="spellEnd"/>
+          </w:p>
+        </w:tc>
+        <w:tc>
+          <w:tcPr>
+            <w:tcW w:w="1262" w:type="dxa"/>
+            <w:shd w:val="clear" w:color="auto" w:fill="auto"/>
+          </w:tcPr>
+          <w:p>
+            <w:pPr>
+              <w:pStyle w:val="Brdtext"/>
+              <w:ind w:left="25"/>
+            </w:pPr>
+            <w:r>
+              <w:t>Tidpunkten då index</w:t>
+            </w:r>
+            <w:r>
+              <w:t>-posten</w:t>
+            </w:r>
+            <w:r>
               <w:t xml:space="preserve"> </w:t>
             </w:r>
+            <w:r>
+              <w:lastRenderedPageBreak/>
+              <w:t>regi</w:t>
+            </w:r>
+            <w:r>
+              <w:t>-</w:t>
+            </w:r>
             <w:proofErr w:type="spellStart"/>
             <w:r>
-              <w:rPr>
-                <w:highlight w:val="yellow"/>
-              </w:rPr>
-              <w:t>author.authorTime</w:t>
+              <w:t>strerades</w:t>
             </w:r>
             <w:proofErr w:type="spellEnd"/>
-            <w:r>
-              <w:rPr>
-                <w:highlight w:val="yellow"/>
-              </w:rPr>
-              <w:t xml:space="preserve"> bland alla tillgängliga dokument </w:t>
-            </w:r>
-            <w:r>
-              <w:rPr>
-                <w:highlight w:val="yellow"/>
-              </w:rPr>
-              <w:t xml:space="preserve">för </w:t>
-            </w:r>
-            <w:r>
-              <w:rPr>
-                <w:highlight w:val="yellow"/>
-              </w:rPr>
-              <w:t>den kombination av unika nycklar som posten avser.</w:t>
-            </w:r>
-          </w:p>
+          </w:p>
+        </w:tc>
+        <w:tc>
+          <w:tcPr>
+            <w:tcW w:w="2444" w:type="dxa"/>
+            <w:shd w:val="clear" w:color="auto" w:fill="auto"/>
+          </w:tcPr>
+          <w:p>
+            <w:pPr>
+              <w:pStyle w:val="Brdtext"/>
+              <w:ind w:left="38"/>
+            </w:pPr>
+            <w:r>
+              <w:lastRenderedPageBreak/>
+              <w:t>DT</w:t>
+            </w:r>
+          </w:p>
+        </w:tc>
+        <w:tc>
+          <w:tcPr>
+            <w:tcW w:w="713" w:type="dxa"/>
+            <w:shd w:val="clear" w:color="auto" w:fill="auto"/>
+          </w:tcPr>
+          <w:p>
+            <w:pPr>
+              <w:pStyle w:val="Brdtext"/>
+              <w:ind w:left="146"/>
+            </w:pPr>
+            <w:r>
+              <w:t>1</w:t>
+            </w:r>
+            <w:proofErr w:type="gramStart"/>
+            <w:r>
+              <w:t>..</w:t>
+            </w:r>
+            <w:proofErr w:type="gramEnd"/>
+            <w:r>
+              <w:t>1</w:t>
+            </w:r>
+          </w:p>
+        </w:tc>
+        <w:tc>
+          <w:tcPr>
+            <w:tcW w:w="1998" w:type="dxa"/>
+            <w:shd w:val="clear" w:color="auto" w:fill="auto"/>
+          </w:tcPr>
           <w:p>
             <w:pPr>
               <w:pStyle w:val="Brdtext"/>
               <w:ind w:left="0"/>
             </w:pPr>
+            <w:r>
+              <w:t>Sätts automatiskt av EI-instansen.</w:t>
+            </w:r>
           </w:p>
         </w:tc>
         <w:tc>
@@ -10376,134 +11444,12 @@
               <w:pStyle w:val="Brdtext"/>
               <w:ind w:left="128"/>
             </w:pPr>
-          </w:p>
-        </w:tc>
-      </w:tr>
-      <w:tr>
-        <w:tc>
-          <w:tcPr>
-            <w:tcW w:w="1540" w:type="dxa"/>
-            <w:shd w:val="clear" w:color="auto" w:fill="auto"/>
-          </w:tcPr>
-          <w:p>
-            <w:pPr>
-              <w:pStyle w:val="Brdtext"/>
-              <w:ind w:left="5"/>
-            </w:pPr>
-            <w:r>
-              <w:t>Creation</w:t>
-            </w:r>
-          </w:p>
-          <w:p>
-            <w:pPr>
-              <w:pStyle w:val="Brdtext"/>
-              <w:ind w:left="5"/>
-            </w:pPr>
-            <w:proofErr w:type="spellStart"/>
-            <w:r>
-              <w:t>Time</w:t>
-            </w:r>
-            <w:proofErr w:type="spellEnd"/>
-          </w:p>
-        </w:tc>
-        <w:tc>
-          <w:tcPr>
-            <w:tcW w:w="1262" w:type="dxa"/>
-            <w:shd w:val="clear" w:color="auto" w:fill="auto"/>
-          </w:tcPr>
-          <w:p>
-            <w:pPr>
-              <w:pStyle w:val="Brdtext"/>
-              <w:ind w:left="25"/>
-            </w:pPr>
-            <w:r>
-              <w:t>Tidpunkten då index</w:t>
-            </w:r>
-            <w:r>
-              <w:t>-posten</w:t>
-            </w:r>
-            <w:r>
-              <w:t xml:space="preserve"> regi</w:t>
-            </w:r>
-            <w:r>
-              <w:t>-</w:t>
-            </w:r>
-            <w:proofErr w:type="spellStart"/>
-            <w:r>
-              <w:t>strerades</w:t>
-            </w:r>
-            <w:proofErr w:type="spellEnd"/>
-          </w:p>
-        </w:tc>
-        <w:tc>
-          <w:tcPr>
-            <w:tcW w:w="2444" w:type="dxa"/>
-            <w:shd w:val="clear" w:color="auto" w:fill="auto"/>
-          </w:tcPr>
-          <w:p>
-            <w:pPr>
-              <w:pStyle w:val="Brdtext"/>
-              <w:ind w:left="38"/>
-            </w:pPr>
-            <w:r>
-              <w:t>DT</w:t>
-            </w:r>
-          </w:p>
-        </w:tc>
-        <w:tc>
-          <w:tcPr>
-            <w:tcW w:w="713" w:type="dxa"/>
-            <w:shd w:val="clear" w:color="auto" w:fill="auto"/>
-          </w:tcPr>
-          <w:p>
-            <w:pPr>
-              <w:pStyle w:val="Brdtext"/>
-              <w:ind w:left="146"/>
-            </w:pPr>
-            <w:r>
-              <w:t>1</w:t>
-            </w:r>
-            <w:proofErr w:type="gramStart"/>
-            <w:r>
-              <w:t>..</w:t>
-            </w:r>
-            <w:proofErr w:type="gramEnd"/>
-            <w:r>
-              <w:t>1</w:t>
-            </w:r>
-          </w:p>
-        </w:tc>
-        <w:tc>
-          <w:tcPr>
-            <w:tcW w:w="1998" w:type="dxa"/>
-            <w:shd w:val="clear" w:color="auto" w:fill="auto"/>
-          </w:tcPr>
-          <w:p>
-            <w:pPr>
-              <w:pStyle w:val="Brdtext"/>
-              <w:ind w:left="0"/>
-            </w:pPr>
-            <w:r>
-              <w:t>Sätts automatiskt av EI-instansen.</w:t>
-            </w:r>
-          </w:p>
-        </w:tc>
-        <w:tc>
-          <w:tcPr>
-            <w:tcW w:w="1330" w:type="dxa"/>
-            <w:shd w:val="clear" w:color="auto" w:fill="auto"/>
-          </w:tcPr>
-          <w:p>
-            <w:pPr>
-              <w:pStyle w:val="Brdtext"/>
-              <w:ind w:left="128"/>
-            </w:pPr>
-            <w:r>
-              <w:t>Genereras automatiskt av kontraktets tjänste-</w:t>
+            <w:r>
+              <w:t xml:space="preserve">Genereras automatiskt av </w:t>
             </w:r>
             <w:r>
               <w:lastRenderedPageBreak/>
-              <w:t>producent</w:t>
+              <w:t>kontraktets tjänste-producent</w:t>
             </w:r>
           </w:p>
         </w:tc>
@@ -10962,15 +11908,13 @@
         <w:pStyle w:val="Brdtext"/>
       </w:pPr>
       <w:r>
-        <w:t xml:space="preserve">Regler för tilldelning av värde i </w:t>
-      </w:r>
-      <w:proofErr w:type="spellStart"/>
-      <w:r>
-        <w:t>fätet</w:t>
-      </w:r>
-      <w:proofErr w:type="spellEnd"/>
-      <w:r>
-        <w:t xml:space="preserve"> </w:t>
+        <w:t>Regler för tilldelning av värde i fä</w:t>
+      </w:r>
+      <w:r>
+        <w:t>l</w:t>
+      </w:r>
+      <w:r>
+        <w:t xml:space="preserve">tet </w:t>
       </w:r>
       <w:proofErr w:type="spellStart"/>
       <w:r>
@@ -10998,7 +11942,7 @@
       </w:tblPr>
       <w:tblGrid>
         <w:gridCol w:w="3156"/>
-        <w:gridCol w:w="5349"/>
+        <w:gridCol w:w="3506"/>
       </w:tblGrid>
       <w:tr>
         <w:tc>
@@ -11021,7 +11965,7 @@
         </w:tc>
         <w:tc>
           <w:tcPr>
-            <w:tcW w:w="5349" w:type="dxa"/>
+            <w:tcW w:w="3506" w:type="dxa"/>
           </w:tcPr>
           <w:p>
             <w:pPr>
@@ -11061,7 +12005,7 @@
         </w:tc>
         <w:tc>
           <w:tcPr>
-            <w:tcW w:w="5349" w:type="dxa"/>
+            <w:tcW w:w="3506" w:type="dxa"/>
           </w:tcPr>
           <w:p>
             <w:proofErr w:type="spellStart"/>
@@ -11084,13 +12028,13 @@
       <w:pPr>
         <w:pStyle w:val="Rubrik2b"/>
       </w:pPr>
-      <w:bookmarkStart w:id="34" w:name="_Toc219337778"/>
-      <w:bookmarkStart w:id="35" w:name="_Toc227048207"/>
+      <w:bookmarkStart w:id="49" w:name="_Toc219337778"/>
+      <w:bookmarkStart w:id="50" w:name="_Toc227635042"/>
       <w:r>
         <w:t>SLA-krav</w:t>
       </w:r>
-      <w:bookmarkEnd w:id="34"/>
-      <w:bookmarkEnd w:id="35"/>
+      <w:bookmarkEnd w:id="49"/>
+      <w:bookmarkEnd w:id="50"/>
     </w:p>
     <w:p>
       <w:pPr>
@@ -11205,6 +12149,7 @@
           </w:tcPr>
           <w:p>
             <w:r>
+              <w:lastRenderedPageBreak/>
               <w:t>Tillgänglighet</w:t>
             </w:r>
           </w:p>
@@ -11237,11 +12182,7 @@
           </w:tcPr>
           <w:p>
             <w:r>
-              <w:t xml:space="preserve">Tjänsteproducenten ska kunna hantera minst dubbla </w:t>
-            </w:r>
-            <w:r>
-              <w:lastRenderedPageBreak/>
-              <w:t xml:space="preserve">mängden frågor per dygn i förhållande till antalet </w:t>
+              <w:t xml:space="preserve">Tjänsteproducenten ska kunna hantera minst dubbla mängden frågor per dygn i förhållande till antalet </w:t>
             </w:r>
             <w:r>
               <w:t>kontaktregistreringar</w:t>
@@ -11259,7 +12200,6 @@
           </w:tcPr>
           <w:p>
             <w:r>
-              <w:lastRenderedPageBreak/>
               <w:t>Aktualitet</w:t>
             </w:r>
           </w:p>
@@ -11352,11 +12292,11 @@
       <w:pPr>
         <w:pStyle w:val="Rubrik2b"/>
       </w:pPr>
-      <w:bookmarkStart w:id="36" w:name="_Toc227048208"/>
+      <w:bookmarkStart w:id="51" w:name="_Toc227635043"/>
       <w:r>
         <w:t>Gemensamma konsumentregler</w:t>
       </w:r>
-      <w:bookmarkEnd w:id="36"/>
+      <w:bookmarkEnd w:id="51"/>
     </w:p>
     <w:p>
       <w:pPr>
@@ -11400,15 +12340,15 @@
       <w:pPr>
         <w:pStyle w:val="Rubrik2b"/>
       </w:pPr>
-      <w:bookmarkStart w:id="37" w:name="_Toc341787026"/>
-      <w:bookmarkStart w:id="38" w:name="_Toc219337779"/>
-      <w:bookmarkStart w:id="39" w:name="_Toc227048209"/>
+      <w:bookmarkStart w:id="52" w:name="_Toc341787026"/>
+      <w:bookmarkStart w:id="53" w:name="_Toc219337779"/>
+      <w:bookmarkStart w:id="54" w:name="_Toc227635044"/>
       <w:r>
         <w:t>Format för Datum</w:t>
       </w:r>
-      <w:bookmarkEnd w:id="37"/>
-      <w:bookmarkEnd w:id="38"/>
-      <w:bookmarkEnd w:id="39"/>
+      <w:bookmarkEnd w:id="52"/>
+      <w:bookmarkEnd w:id="53"/>
+      <w:bookmarkEnd w:id="54"/>
     </w:p>
     <w:p>
       <w:pPr>
@@ -11457,15 +12397,15 @@
       <w:pPr>
         <w:pStyle w:val="Rubrik2b"/>
       </w:pPr>
-      <w:bookmarkStart w:id="40" w:name="_Toc341787027"/>
-      <w:bookmarkStart w:id="41" w:name="_Toc219337780"/>
-      <w:bookmarkStart w:id="42" w:name="_Toc227048210"/>
+      <w:bookmarkStart w:id="55" w:name="_Toc341787027"/>
+      <w:bookmarkStart w:id="56" w:name="_Toc219337780"/>
+      <w:bookmarkStart w:id="57" w:name="_Toc227635045"/>
       <w:r>
         <w:t>Format för tidpunkter</w:t>
       </w:r>
-      <w:bookmarkEnd w:id="40"/>
-      <w:bookmarkEnd w:id="41"/>
-      <w:bookmarkEnd w:id="42"/>
+      <w:bookmarkEnd w:id="55"/>
+      <w:bookmarkEnd w:id="56"/>
+      <w:bookmarkEnd w:id="57"/>
     </w:p>
     <w:p>
       <w:pPr>
@@ -11532,15 +12472,15 @@
       <w:pPr>
         <w:pStyle w:val="Rubrik2b"/>
       </w:pPr>
-      <w:bookmarkStart w:id="43" w:name="_Toc341787028"/>
-      <w:bookmarkStart w:id="44" w:name="_Toc219337781"/>
-      <w:bookmarkStart w:id="45" w:name="_Toc227048211"/>
+      <w:bookmarkStart w:id="58" w:name="_Toc341787028"/>
+      <w:bookmarkStart w:id="59" w:name="_Toc219337781"/>
+      <w:bookmarkStart w:id="60" w:name="_Toc227635046"/>
       <w:r>
         <w:t>Tidszon för tidpunkter</w:t>
       </w:r>
-      <w:bookmarkEnd w:id="43"/>
-      <w:bookmarkEnd w:id="44"/>
-      <w:bookmarkEnd w:id="45"/>
+      <w:bookmarkEnd w:id="58"/>
+      <w:bookmarkEnd w:id="59"/>
+      <w:bookmarkEnd w:id="60"/>
     </w:p>
     <w:p>
       <w:pPr>
@@ -11591,11 +12531,11 @@
       <w:pPr>
         <w:pStyle w:val="Rubrik2b"/>
       </w:pPr>
-      <w:bookmarkStart w:id="46" w:name="_Toc227048212"/>
+      <w:bookmarkStart w:id="61" w:name="_Toc227635047"/>
       <w:r>
         <w:t>Personidentifierare</w:t>
       </w:r>
-      <w:bookmarkEnd w:id="46"/>
+      <w:bookmarkEnd w:id="61"/>
     </w:p>
     <w:p>
       <w:pPr>
@@ -11603,7 +12543,6 @@
         <w:ind w:right="119"/>
       </w:pPr>
       <w:r>
-        <w:lastRenderedPageBreak/>
         <w:t xml:space="preserve">Bland tillåtna typer av personidentifierare finns: </w:t>
       </w:r>
     </w:p>
@@ -11737,15 +12676,15 @@
       <w:pPr>
         <w:pStyle w:val="Rubrik2b"/>
       </w:pPr>
-      <w:bookmarkStart w:id="47" w:name="_Toc341787029"/>
-      <w:bookmarkStart w:id="48" w:name="_Toc219337782"/>
-      <w:bookmarkStart w:id="49" w:name="_Toc227048213"/>
+      <w:bookmarkStart w:id="62" w:name="_Toc341787029"/>
+      <w:bookmarkStart w:id="63" w:name="_Toc219337782"/>
+      <w:bookmarkStart w:id="64" w:name="_Toc227635048"/>
       <w:r>
         <w:t>Felhantering</w:t>
       </w:r>
-      <w:bookmarkEnd w:id="47"/>
-      <w:bookmarkEnd w:id="48"/>
-      <w:bookmarkEnd w:id="49"/>
+      <w:bookmarkEnd w:id="62"/>
+      <w:bookmarkEnd w:id="63"/>
+      <w:bookmarkEnd w:id="64"/>
     </w:p>
     <w:p>
       <w:pPr>
@@ -11815,15 +12754,15 @@
           <w:spacing w:val="1"/>
         </w:rPr>
       </w:pPr>
-      <w:bookmarkStart w:id="50" w:name="_Toc341787030"/>
-      <w:bookmarkStart w:id="51" w:name="_Toc227048214"/>
+      <w:bookmarkStart w:id="65" w:name="_Toc341787030"/>
+      <w:bookmarkStart w:id="66" w:name="_Toc227635049"/>
       <w:r>
         <w:rPr>
           <w:spacing w:val="1"/>
         </w:rPr>
         <w:t>Gemensamma informationskomponenter</w:t>
       </w:r>
-      <w:bookmarkEnd w:id="51"/>
+      <w:bookmarkEnd w:id="66"/>
     </w:p>
     <w:p>
       <w:pPr>
@@ -12943,7 +13882,21 @@
                 <w:sz w:val="20"/>
                 <w:szCs w:val="20"/>
               </w:rPr>
-              <w:t xml:space="preserve">Information om författarens befattning om annat </w:t>
+              <w:t xml:space="preserve">Information om </w:t>
+            </w:r>
+            <w:r>
+              <w:rPr>
+                <w:sz w:val="20"/>
+                <w:szCs w:val="20"/>
+              </w:rPr>
+              <w:t>personens</w:t>
+            </w:r>
+            <w:r>
+              <w:rPr>
+                <w:sz w:val="20"/>
+                <w:szCs w:val="20"/>
+              </w:rPr>
+              <w:t xml:space="preserve"> befattning om annat </w:t>
             </w:r>
             <w:proofErr w:type="spellStart"/>
             <w:r>
@@ -13335,15 +14288,7 @@
                 <w:sz w:val="20"/>
                 <w:szCs w:val="20"/>
               </w:rPr>
-              <w:t>C</w:t>
-            </w:r>
-            <w:r>
-              <w:rPr>
-                <w:spacing w:val="-1"/>
-                <w:sz w:val="20"/>
-                <w:szCs w:val="20"/>
-              </w:rPr>
-              <w:t>areUnitHSAid</w:t>
+              <w:t>CareUnitHSAid</w:t>
             </w:r>
             <w:proofErr w:type="spellEnd"/>
           </w:p>
@@ -13563,14 +14508,7 @@
                 <w:sz w:val="20"/>
                 <w:szCs w:val="20"/>
               </w:rPr>
-              <w:t>healthcareProfessional</w:t>
-            </w:r>
-            <w:r>
-              <w:rPr>
-                <w:sz w:val="20"/>
-                <w:szCs w:val="20"/>
-              </w:rPr>
-              <w:t>C</w:t>
+              <w:t>healthcareProfessionalC</w:t>
             </w:r>
             <w:r>
               <w:rPr>
@@ -13710,130 +14648,6 @@
             <w:proofErr w:type="gramEnd"/>
             <w:r>
               <w:rPr>
-                <w:spacing w:val="-1"/>
-                <w:sz w:val="20"/>
-                <w:szCs w:val="20"/>
-              </w:rPr>
-              <w:t>1</w:t>
-            </w:r>
-          </w:p>
-        </w:tc>
-      </w:tr>
-      <w:tr>
-        <w:tc>
-          <w:tcPr>
-            <w:tcW w:w="2802" w:type="dxa"/>
-          </w:tcPr>
-          <w:p>
-            <w:pPr>
-              <w:spacing w:line="226" w:lineRule="exact"/>
-              <w:ind w:left="102"/>
-              <w:rPr>
-                <w:sz w:val="20"/>
-                <w:szCs w:val="20"/>
-              </w:rPr>
-            </w:pPr>
-            <w:proofErr w:type="spellStart"/>
-            <w:r>
-              <w:rPr>
-                <w:sz w:val="20"/>
-                <w:szCs w:val="20"/>
-              </w:rPr>
-              <w:t>healthcareProfessionalOrgUnit</w:t>
-            </w:r>
-            <w:proofErr w:type="spellEnd"/>
-          </w:p>
-        </w:tc>
-        <w:tc>
-          <w:tcPr>
-            <w:tcW w:w="1525" w:type="dxa"/>
-          </w:tcPr>
-          <w:p>
-            <w:pPr>
-              <w:spacing w:line="229" w:lineRule="exact"/>
-              <w:ind w:left="102"/>
-              <w:rPr>
-                <w:spacing w:val="-1"/>
-                <w:sz w:val="20"/>
-                <w:szCs w:val="20"/>
-              </w:rPr>
-            </w:pPr>
-            <w:proofErr w:type="spellStart"/>
-            <w:r>
-              <w:rPr>
-                <w:spacing w:val="-1"/>
-                <w:sz w:val="20"/>
-                <w:szCs w:val="20"/>
-              </w:rPr>
-              <w:t>CareContactOrgUnitType</w:t>
-            </w:r>
-            <w:proofErr w:type="spellEnd"/>
-          </w:p>
-        </w:tc>
-        <w:tc>
-          <w:tcPr>
-            <w:tcW w:w="3589" w:type="dxa"/>
-          </w:tcPr>
-          <w:p>
-            <w:pPr>
-              <w:pStyle w:val="TableParagraph"/>
-              <w:spacing w:line="226" w:lineRule="exact"/>
-              <w:ind w:left="102"/>
-              <w:rPr>
-                <w:rFonts w:ascii="Times New Roman" w:eastAsia="Times New Roman" w:hAnsi="Times New Roman" w:cs="Times New Roman"/>
-                <w:sz w:val="20"/>
-                <w:szCs w:val="20"/>
-              </w:rPr>
-            </w:pPr>
-            <w:r>
-              <w:rPr>
-                <w:rFonts w:ascii="Times New Roman" w:eastAsia="Times New Roman" w:hAnsi="Times New Roman" w:cs="Times New Roman"/>
-                <w:sz w:val="20"/>
-                <w:szCs w:val="20"/>
-              </w:rPr>
-              <w:t>Organisationsenhet för vård- och omsorgspersonens uppdrag i samband med vårdkontakten.</w:t>
-            </w:r>
-          </w:p>
-        </w:tc>
-        <w:tc>
-          <w:tcPr>
-            <w:tcW w:w="1184" w:type="dxa"/>
-          </w:tcPr>
-          <w:p>
-            <w:pPr>
-              <w:pStyle w:val="TableParagraph"/>
-              <w:spacing w:line="226" w:lineRule="exact"/>
-              <w:ind w:left="102"/>
-              <w:rPr>
-                <w:rFonts w:ascii="Times New Roman" w:eastAsia="Times New Roman" w:hAnsi="Times New Roman" w:cs="Times New Roman"/>
-                <w:spacing w:val="-1"/>
-                <w:sz w:val="20"/>
-                <w:szCs w:val="20"/>
-              </w:rPr>
-            </w:pPr>
-            <w:r>
-              <w:rPr>
-                <w:rFonts w:ascii="Times New Roman" w:eastAsia="Times New Roman" w:hAnsi="Times New Roman" w:cs="Times New Roman"/>
-                <w:spacing w:val="-1"/>
-                <w:sz w:val="20"/>
-                <w:szCs w:val="20"/>
-              </w:rPr>
-              <w:t>1</w:t>
-            </w:r>
-            <w:proofErr w:type="gramStart"/>
-            <w:r>
-              <w:rPr>
-                <w:rFonts w:ascii="Times New Roman" w:eastAsia="Times New Roman" w:hAnsi="Times New Roman" w:cs="Times New Roman"/>
-                <w:spacing w:val="-1"/>
-                <w:sz w:val="20"/>
-                <w:szCs w:val="20"/>
-              </w:rPr>
-              <w:t>..</w:t>
-            </w:r>
-            <w:proofErr w:type="gramEnd"/>
-            <w:r>
-              <w:rPr>
-                <w:rFonts w:ascii="Times New Roman" w:eastAsia="Times New Roman" w:hAnsi="Times New Roman" w:cs="Times New Roman"/>
                 <w:spacing w:val="-1"/>
                 <w:sz w:val="20"/>
                 <w:szCs w:val="20"/>
@@ -14378,7 +15192,6 @@
                 <w:sz w:val="20"/>
                 <w:szCs w:val="20"/>
               </w:rPr>
-              <w:lastRenderedPageBreak/>
               <w:t>careContactOrgUnit</w:t>
             </w:r>
             <w:r>
@@ -14777,6 +15590,7 @@
                 <w:sz w:val="20"/>
                 <w:szCs w:val="20"/>
               </w:rPr>
+              <w:lastRenderedPageBreak/>
               <w:t>careContactOrgUnit</w:t>
             </w:r>
             <w:r>
@@ -16284,15 +17098,7 @@
                 <w:sz w:val="20"/>
                 <w:szCs w:val="20"/>
               </w:rPr>
-              <w:t>accountableHealthcareProfessional</w:t>
-            </w:r>
-            <w:r>
-              <w:rPr>
-                <w:rFonts w:ascii="Arial" w:hAnsi="Arial" w:cs="Arial"/>
-                <w:sz w:val="20"/>
-                <w:szCs w:val="20"/>
-              </w:rPr>
-              <w:t>OrgUnit</w:t>
+              <w:t>accountableHealthcareProfessionalOrgUnit</w:t>
             </w:r>
             <w:proofErr w:type="spellEnd"/>
           </w:p>
@@ -16346,14 +17152,7 @@
                 <w:sz w:val="20"/>
                 <w:szCs w:val="20"/>
               </w:rPr>
-              <w:t xml:space="preserve">Uppdragsorganisation för </w:t>
-            </w:r>
-            <w:r>
-              <w:rPr>
-                <w:sz w:val="20"/>
-                <w:szCs w:val="20"/>
-              </w:rPr>
-              <w:t>Hälso- och sjukvårdsperson som ansvarar för vårdkontakten.</w:t>
+              <w:t>Uppdragsorganisation för Hälso- och sjukvårdsperson som ansvarar för vårdkontakten.</w:t>
             </w:r>
           </w:p>
         </w:tc>
@@ -17096,16 +17895,7 @@
                 <w:sz w:val="20"/>
                 <w:szCs w:val="20"/>
               </w:rPr>
-              <w:t xml:space="preserve">För personnummer ska Skatteverkets </w:t>
-            </w:r>
-            <w:r>
-              <w:rPr>
-                <w:rFonts w:ascii="Times New Roman" w:eastAsia="Times New Roman" w:hAnsi="Times New Roman" w:cs="Times New Roman"/>
-                <w:sz w:val="20"/>
-                <w:szCs w:val="20"/>
-              </w:rPr>
-              <w:lastRenderedPageBreak/>
-              <w:t>personnummer (1.2.752.129.2.1.3.1).</w:t>
+              <w:t>För personnummer ska Skatteverkets personnummer (1.2.752.129.2.1.3.1).</w:t>
             </w:r>
           </w:p>
           <w:p>
@@ -17125,7 +17915,16 @@
                 <w:sz w:val="20"/>
                 <w:szCs w:val="20"/>
               </w:rPr>
-              <w:t>För samordningsnummer ska Skatteverkets samordningsnummer (1.2.752.129.2.1.3.3).</w:t>
+              <w:t xml:space="preserve">För samordningsnummer ska Skatteverkets samordningsnummer </w:t>
+            </w:r>
+            <w:r>
+              <w:rPr>
+                <w:rFonts w:ascii="Times New Roman" w:eastAsia="Times New Roman" w:hAnsi="Times New Roman" w:cs="Times New Roman"/>
+                <w:sz w:val="20"/>
+                <w:szCs w:val="20"/>
+              </w:rPr>
+              <w:lastRenderedPageBreak/>
+              <w:t>(1.2.752.129.2.1.3.3).</w:t>
             </w:r>
           </w:p>
           <w:p>
@@ -17901,7 +18700,7 @@
         </w:rPr>
       </w:pPr>
     </w:p>
-    <w:bookmarkEnd w:id="50"/>
+    <w:bookmarkEnd w:id="65"/>
     <w:p>
       <w:pPr>
         <w:pStyle w:val="Rubrik1"/>
@@ -17919,7 +18718,7 @@
         </w:rPr>
         <w:br w:type="page"/>
       </w:r>
-      <w:bookmarkStart w:id="52" w:name="_Toc227048215"/>
+      <w:bookmarkStart w:id="67" w:name="_Toc227635050"/>
       <w:proofErr w:type="spellStart"/>
       <w:r>
         <w:rPr>
@@ -17934,7 +18733,7 @@
         </w:rPr>
         <w:t>s</w:t>
       </w:r>
-      <w:bookmarkEnd w:id="52"/>
+      <w:bookmarkEnd w:id="67"/>
       <w:proofErr w:type="spellEnd"/>
     </w:p>
     <w:p>
@@ -18000,11 +18799,11 @@
       <w:pPr>
         <w:pStyle w:val="Rubrik2b"/>
       </w:pPr>
-      <w:bookmarkStart w:id="53" w:name="_Toc227048216"/>
+      <w:bookmarkStart w:id="68" w:name="_Toc227635051"/>
       <w:r>
         <w:t>Frivillighet</w:t>
       </w:r>
-      <w:bookmarkEnd w:id="53"/>
+      <w:bookmarkEnd w:id="68"/>
     </w:p>
     <w:p>
       <w:pPr>
@@ -18058,11 +18857,11 @@
       <w:pPr>
         <w:pStyle w:val="Rubrik2b"/>
       </w:pPr>
-      <w:bookmarkStart w:id="54" w:name="_Toc227048217"/>
+      <w:bookmarkStart w:id="69" w:name="_Toc227635052"/>
       <w:r>
         <w:t>Version</w:t>
       </w:r>
-      <w:bookmarkEnd w:id="54"/>
+      <w:bookmarkEnd w:id="69"/>
     </w:p>
     <w:p>
       <w:pPr>
@@ -18113,11 +18912,11 @@
       <w:pPr>
         <w:pStyle w:val="Rubrik2b"/>
       </w:pPr>
-      <w:bookmarkStart w:id="55" w:name="_Toc227048218"/>
+      <w:bookmarkStart w:id="70" w:name="_Toc227635053"/>
       <w:r>
         <w:t>SLA-krav</w:t>
       </w:r>
-      <w:bookmarkEnd w:id="55"/>
+      <w:bookmarkEnd w:id="70"/>
     </w:p>
     <w:p>
       <w:pPr>
@@ -18177,11 +18976,11 @@
       <w:pPr>
         <w:pStyle w:val="Rubrik2b"/>
       </w:pPr>
-      <w:bookmarkStart w:id="56" w:name="_Toc227048219"/>
+      <w:bookmarkStart w:id="71" w:name="_Toc227635054"/>
       <w:r>
         <w:t>Fältregler</w:t>
       </w:r>
-      <w:bookmarkEnd w:id="56"/>
+      <w:bookmarkEnd w:id="71"/>
       <w:r>
         <w:br/>
       </w:r>
@@ -19534,7 +20333,6 @@
                 <w:sz w:val="20"/>
                 <w:szCs w:val="20"/>
               </w:rPr>
-              <w:lastRenderedPageBreak/>
               <w:t>careContactId</w:t>
             </w:r>
             <w:proofErr w:type="spellEnd"/>
@@ -23087,15 +23885,7 @@
                 <w:sz w:val="20"/>
                 <w:szCs w:val="20"/>
               </w:rPr>
-              <w:t>accountableHealthcareProfessional</w:t>
-            </w:r>
-            <w:r>
-              <w:rPr>
-                <w:rFonts w:ascii="Arial" w:hAnsi="Arial" w:cs="Arial"/>
-                <w:sz w:val="20"/>
-                <w:szCs w:val="20"/>
-              </w:rPr>
-              <w:t>OrgUnit</w:t>
+              <w:t>accountableHealthcareProfessionalOrgUnit</w:t>
             </w:r>
             <w:proofErr w:type="spellEnd"/>
           </w:p>
@@ -23241,7 +24031,6 @@
                 <w:sz w:val="20"/>
                 <w:szCs w:val="20"/>
               </w:rPr>
-              <w:lastRenderedPageBreak/>
               <w:t>...</w:t>
             </w:r>
             <w:proofErr w:type="spellStart"/>
@@ -24856,7 +25645,27 @@
                 <w:sz w:val="20"/>
                 <w:szCs w:val="20"/>
               </w:rPr>
-              <w:t>. Tillåtna värden är: 1 = Besök</w:t>
+              <w:t xml:space="preserve">. Tillåtna värden är: </w:t>
+            </w:r>
+          </w:p>
+          <w:p>
+            <w:pPr>
+              <w:pStyle w:val="TableParagraph"/>
+              <w:spacing w:line="226" w:lineRule="exact"/>
+              <w:ind w:left="102"/>
+              <w:rPr>
+                <w:rFonts w:ascii="Times New Roman" w:eastAsia="Times New Roman" w:hAnsi="Times New Roman" w:cs="Times New Roman"/>
+                <w:sz w:val="20"/>
+                <w:szCs w:val="20"/>
+              </w:rPr>
+            </w:pPr>
+            <w:r>
+              <w:rPr>
+                <w:rFonts w:ascii="Times New Roman" w:eastAsia="Times New Roman" w:hAnsi="Times New Roman" w:cs="Times New Roman"/>
+                <w:sz w:val="20"/>
+                <w:szCs w:val="20"/>
+              </w:rPr>
+              <w:t>1 = Besök</w:t>
             </w:r>
             <w:r>
               <w:rPr>
@@ -25644,7 +26453,6 @@
                 <w:sz w:val="20"/>
                 <w:szCs w:val="20"/>
               </w:rPr>
-              <w:lastRenderedPageBreak/>
               <w:t>...</w:t>
             </w:r>
             <w:proofErr w:type="spellStart"/>
@@ -26938,8 +27746,28 @@
                 <w:sz w:val="20"/>
                 <w:szCs w:val="20"/>
               </w:rPr>
-              <w:t xml:space="preserve">Tillåtna värden (från KV aktivitetsmomentstatus:  </w:t>
-            </w:r>
+              <w:t xml:space="preserve">Tillåtna värden </w:t>
+            </w:r>
+            <w:r>
+              <w:rPr>
+                <w:rFonts w:ascii="Times New Roman" w:eastAsia="Times New Roman" w:hAnsi="Times New Roman" w:cs="Times New Roman"/>
+                <w:sz w:val="20"/>
+                <w:szCs w:val="20"/>
+              </w:rPr>
+              <w:t>är:</w:t>
+            </w:r>
+          </w:p>
+          <w:p>
+            <w:pPr>
+              <w:pStyle w:val="TableParagraph"/>
+              <w:spacing w:line="226" w:lineRule="exact"/>
+              <w:ind w:left="102"/>
+              <w:rPr>
+                <w:rFonts w:ascii="Times New Roman" w:eastAsia="Times New Roman" w:hAnsi="Times New Roman" w:cs="Times New Roman"/>
+                <w:sz w:val="20"/>
+                <w:szCs w:val="20"/>
+              </w:rPr>
+            </w:pPr>
             <w:r>
               <w:rPr>
                 <w:rFonts w:ascii="Times New Roman" w:eastAsia="Times New Roman" w:hAnsi="Times New Roman" w:cs="Times New Roman"/>
@@ -26954,25 +27782,61 @@
                 <w:sz w:val="20"/>
                 <w:szCs w:val="20"/>
               </w:rPr>
-              <w:t>1 = initierad</w:t>
-            </w:r>
-            <w:r>
-              <w:rPr>
-                <w:rFonts w:ascii="Times New Roman" w:eastAsia="Times New Roman" w:hAnsi="Times New Roman" w:cs="Times New Roman"/>
-                <w:sz w:val="20"/>
-                <w:szCs w:val="20"/>
-              </w:rPr>
-              <w:br/>
-              <w:t>2 = planerad (bevakad)</w:t>
-            </w:r>
-            <w:r>
-              <w:rPr>
-                <w:rFonts w:ascii="Times New Roman" w:eastAsia="Times New Roman" w:hAnsi="Times New Roman" w:cs="Times New Roman"/>
-                <w:sz w:val="20"/>
-                <w:szCs w:val="20"/>
-              </w:rPr>
-              <w:br/>
-              <w:t xml:space="preserve">3 = </w:t>
+              <w:t>1 =</w:t>
+            </w:r>
+            <w:r>
+              <w:rPr>
+                <w:rFonts w:ascii="Times New Roman" w:eastAsia="Times New Roman" w:hAnsi="Times New Roman" w:cs="Times New Roman"/>
+                <w:sz w:val="20"/>
+                <w:szCs w:val="20"/>
+              </w:rPr>
+              <w:t xml:space="preserve"> </w:t>
+            </w:r>
+            <w:proofErr w:type="gramStart"/>
+            <w:r>
+              <w:rPr>
+                <w:rFonts w:ascii="Times New Roman" w:eastAsia="Times New Roman" w:hAnsi="Times New Roman" w:cs="Times New Roman"/>
+                <w:sz w:val="20"/>
+                <w:szCs w:val="20"/>
+              </w:rPr>
+              <w:t>Ej</w:t>
+            </w:r>
+            <w:proofErr w:type="gramEnd"/>
+            <w:r>
+              <w:rPr>
+                <w:rFonts w:ascii="Times New Roman" w:eastAsia="Times New Roman" w:hAnsi="Times New Roman" w:cs="Times New Roman"/>
+                <w:sz w:val="20"/>
+                <w:szCs w:val="20"/>
+              </w:rPr>
+              <w:t xml:space="preserve"> påbörjad </w:t>
+            </w:r>
+          </w:p>
+          <w:p>
+            <w:pPr>
+              <w:pStyle w:val="TableParagraph"/>
+              <w:spacing w:line="226" w:lineRule="exact"/>
+              <w:ind w:left="102"/>
+              <w:rPr>
+                <w:rFonts w:ascii="Times New Roman" w:eastAsia="Times New Roman" w:hAnsi="Times New Roman" w:cs="Times New Roman"/>
+                <w:sz w:val="20"/>
+                <w:szCs w:val="20"/>
+              </w:rPr>
+            </w:pPr>
+            <w:r>
+              <w:rPr>
+                <w:rFonts w:ascii="Times New Roman" w:eastAsia="Times New Roman" w:hAnsi="Times New Roman" w:cs="Times New Roman"/>
+                <w:sz w:val="20"/>
+                <w:szCs w:val="20"/>
+              </w:rPr>
+              <w:t>2 =</w:t>
+            </w:r>
+            <w:r>
+              <w:rPr>
+                <w:rFonts w:ascii="Times New Roman" w:eastAsia="Times New Roman" w:hAnsi="Times New Roman" w:cs="Times New Roman"/>
+                <w:sz w:val="20"/>
+                <w:szCs w:val="20"/>
+              </w:rPr>
+              <w:t xml:space="preserve"> </w:t>
             </w:r>
             <w:proofErr w:type="spellStart"/>
             <w:r>
@@ -26981,80 +27845,118 @@
                 <w:sz w:val="20"/>
                 <w:szCs w:val="20"/>
               </w:rPr>
-              <w:t>tidbokad</w:t>
+              <w:t>Inställd</w:t>
             </w:r>
             <w:proofErr w:type="spellEnd"/>
-            <w:r>
-              <w:rPr>
-                <w:rFonts w:ascii="Times New Roman" w:eastAsia="Times New Roman" w:hAnsi="Times New Roman" w:cs="Times New Roman"/>
-                <w:sz w:val="20"/>
-                <w:szCs w:val="20"/>
-              </w:rPr>
-              <w:br/>
-              <w:t>4 = uppskjuten</w:t>
-            </w:r>
-            <w:r>
-              <w:rPr>
-                <w:rFonts w:ascii="Times New Roman" w:eastAsia="Times New Roman" w:hAnsi="Times New Roman" w:cs="Times New Roman"/>
-                <w:sz w:val="20"/>
-                <w:szCs w:val="20"/>
-              </w:rPr>
-              <w:br/>
-              <w:t>5 = annullerad</w:t>
-            </w:r>
-            <w:r>
-              <w:rPr>
-                <w:rFonts w:ascii="Times New Roman" w:eastAsia="Times New Roman" w:hAnsi="Times New Roman" w:cs="Times New Roman"/>
-                <w:sz w:val="20"/>
-                <w:szCs w:val="20"/>
-              </w:rPr>
-              <w:br/>
-              <w:t>6 = pågående</w:t>
-            </w:r>
-            <w:r>
-              <w:rPr>
-                <w:rFonts w:ascii="Times New Roman" w:eastAsia="Times New Roman" w:hAnsi="Times New Roman" w:cs="Times New Roman"/>
-                <w:sz w:val="20"/>
-                <w:szCs w:val="20"/>
-              </w:rPr>
-              <w:br/>
-              <w:t>7 = avvakta</w:t>
-            </w:r>
-            <w:r>
-              <w:rPr>
-                <w:rFonts w:ascii="Times New Roman" w:eastAsia="Times New Roman" w:hAnsi="Times New Roman" w:cs="Times New Roman"/>
-                <w:sz w:val="20"/>
-                <w:szCs w:val="20"/>
-              </w:rPr>
-              <w:br/>
-              <w:t>8 = avbruten</w:t>
-            </w:r>
-            <w:r>
-              <w:rPr>
-                <w:rFonts w:ascii="Times New Roman" w:eastAsia="Times New Roman" w:hAnsi="Times New Roman" w:cs="Times New Roman"/>
-                <w:sz w:val="20"/>
-                <w:szCs w:val="20"/>
-              </w:rPr>
-              <w:br/>
-              <w:t>9 = avklarad</w:t>
-            </w:r>
-            <w:r>
-              <w:rPr>
-                <w:rFonts w:ascii="Times New Roman" w:eastAsia="Times New Roman" w:hAnsi="Times New Roman" w:cs="Times New Roman"/>
-                <w:sz w:val="20"/>
-                <w:szCs w:val="20"/>
-              </w:rPr>
-              <w:br/>
-              <w:t>10 = inaktuell</w:t>
-            </w:r>
-            <w:r>
-              <w:rPr>
-                <w:rFonts w:ascii="Times New Roman" w:eastAsia="Times New Roman" w:hAnsi="Times New Roman" w:cs="Times New Roman"/>
-                <w:sz w:val="20"/>
-                <w:szCs w:val="20"/>
-              </w:rPr>
-              <w:br/>
-              <w:t>11 = makulerad</w:t>
+          </w:p>
+          <w:p>
+            <w:pPr>
+              <w:pStyle w:val="TableParagraph"/>
+              <w:spacing w:line="226" w:lineRule="exact"/>
+              <w:ind w:left="102"/>
+              <w:rPr>
+                <w:rFonts w:ascii="Times New Roman" w:eastAsia="Times New Roman" w:hAnsi="Times New Roman" w:cs="Times New Roman"/>
+                <w:sz w:val="20"/>
+                <w:szCs w:val="20"/>
+              </w:rPr>
+            </w:pPr>
+            <w:r>
+              <w:rPr>
+                <w:rFonts w:ascii="Times New Roman" w:eastAsia="Times New Roman" w:hAnsi="Times New Roman" w:cs="Times New Roman"/>
+                <w:sz w:val="20"/>
+                <w:szCs w:val="20"/>
+              </w:rPr>
+              <w:t>3 =</w:t>
+            </w:r>
+            <w:r>
+              <w:rPr>
+                <w:rFonts w:ascii="Times New Roman" w:eastAsia="Times New Roman" w:hAnsi="Times New Roman" w:cs="Times New Roman"/>
+                <w:sz w:val="20"/>
+                <w:szCs w:val="20"/>
+              </w:rPr>
+              <w:t xml:space="preserve"> </w:t>
+            </w:r>
+            <w:proofErr w:type="spellStart"/>
+            <w:r>
+              <w:rPr>
+                <w:rFonts w:ascii="Times New Roman" w:eastAsia="Times New Roman" w:hAnsi="Times New Roman" w:cs="Times New Roman"/>
+                <w:sz w:val="20"/>
+                <w:szCs w:val="20"/>
+              </w:rPr>
+              <w:t>Pågående</w:t>
+            </w:r>
+            <w:proofErr w:type="spellEnd"/>
+          </w:p>
+          <w:p>
+            <w:pPr>
+              <w:pStyle w:val="TableParagraph"/>
+              <w:spacing w:line="226" w:lineRule="exact"/>
+              <w:ind w:left="102"/>
+              <w:rPr>
+                <w:rFonts w:ascii="Times New Roman" w:eastAsia="Times New Roman" w:hAnsi="Times New Roman" w:cs="Times New Roman"/>
+                <w:sz w:val="20"/>
+                <w:szCs w:val="20"/>
+              </w:rPr>
+            </w:pPr>
+            <w:r>
+              <w:rPr>
+                <w:rFonts w:ascii="Times New Roman" w:eastAsia="Times New Roman" w:hAnsi="Times New Roman" w:cs="Times New Roman"/>
+                <w:sz w:val="20"/>
+                <w:szCs w:val="20"/>
+              </w:rPr>
+              <w:t>4 =</w:t>
+            </w:r>
+            <w:r>
+              <w:rPr>
+                <w:rFonts w:ascii="Times New Roman" w:eastAsia="Times New Roman" w:hAnsi="Times New Roman" w:cs="Times New Roman"/>
+                <w:sz w:val="20"/>
+                <w:szCs w:val="20"/>
+              </w:rPr>
+              <w:t xml:space="preserve"> </w:t>
+            </w:r>
+            <w:r>
+              <w:rPr>
+                <w:rFonts w:ascii="Times New Roman" w:eastAsia="Times New Roman" w:hAnsi="Times New Roman" w:cs="Times New Roman"/>
+                <w:sz w:val="20"/>
+                <w:szCs w:val="20"/>
+              </w:rPr>
+              <w:t>Avbruten</w:t>
+            </w:r>
+          </w:p>
+          <w:p>
+            <w:pPr>
+              <w:pStyle w:val="TableParagraph"/>
+              <w:spacing w:line="226" w:lineRule="exact"/>
+              <w:ind w:left="102"/>
+              <w:rPr>
+                <w:rFonts w:ascii="Times New Roman" w:eastAsia="Times New Roman" w:hAnsi="Times New Roman" w:cs="Times New Roman"/>
+                <w:sz w:val="20"/>
+                <w:szCs w:val="20"/>
+              </w:rPr>
+            </w:pPr>
+            <w:r>
+              <w:rPr>
+                <w:rFonts w:ascii="Times New Roman" w:eastAsia="Times New Roman" w:hAnsi="Times New Roman" w:cs="Times New Roman"/>
+                <w:sz w:val="20"/>
+                <w:szCs w:val="20"/>
+              </w:rPr>
+              <w:t>5 =</w:t>
+            </w:r>
+            <w:r>
+              <w:rPr>
+                <w:rFonts w:ascii="Times New Roman" w:eastAsia="Times New Roman" w:hAnsi="Times New Roman" w:cs="Times New Roman"/>
+                <w:sz w:val="20"/>
+                <w:szCs w:val="20"/>
+              </w:rPr>
+              <w:t xml:space="preserve"> </w:t>
+            </w:r>
+            <w:r>
+              <w:rPr>
+                <w:rFonts w:ascii="Times New Roman" w:eastAsia="Times New Roman" w:hAnsi="Times New Roman" w:cs="Times New Roman"/>
+                <w:sz w:val="20"/>
+                <w:szCs w:val="20"/>
+              </w:rPr>
+              <w:t>Avslutad</w:t>
             </w:r>
           </w:p>
           <w:p>
@@ -27135,7 +28037,7 @@
     </w:p>
     <w:p/>
     <w:sectPr>
-      <w:headerReference w:type="default" r:id="rId16"/>
+      <w:headerReference w:type="default" r:id="rId18"/>
       <w:pgSz w:w="11909" w:h="16840"/>
       <w:pgMar w:top="1480" w:right="1080" w:bottom="280" w:left="1060" w:header="907" w:footer="0" w:gutter="0"/>
       <w:cols w:space="720"/>
@@ -27146,7 +28048,7 @@
 
 <file path=word/comments.xml><?xml version="1.0" encoding="utf-8"?>
 <w:comments xmlns:wpc="http://schemas.microsoft.com/office/word/2010/wordprocessingCanvas" xmlns:mo="http://schemas.microsoft.com/office/mac/office/2008/main" xmlns:mc="http://schemas.openxmlformats.org/markup-compatibility/2006" xmlns:mv="urn:schemas-microsoft-com:mac:vml" xmlns:o="urn:schemas-microsoft-com:office:office" xmlns:r="http://schemas.openxmlformats.org/officeDocument/2006/relationships" xmlns:m="http://schemas.openxmlformats.org/officeDocument/2006/math" xmlns:v="urn:schemas-microsoft-com:vml" xmlns:wp14="http://schemas.microsoft.com/office/word/2010/wordprocessingDrawing" xmlns:wp="http://schemas.openxmlformats.org/drawingml/2006/wordprocessingDrawing" xmlns:w10="urn:schemas-microsoft-com:office:word" xmlns:w="http://schemas.openxmlformats.org/wordprocessingml/2006/main" xmlns:w14="http://schemas.microsoft.com/office/word/2010/wordml" xmlns:wpg="http://schemas.microsoft.com/office/word/2010/wordprocessingGroup" xmlns:wpi="http://schemas.microsoft.com/office/word/2010/wordprocessingInk" xmlns:wne="http://schemas.microsoft.com/office/word/2006/wordml" xmlns:wps="http://schemas.microsoft.com/office/word/2010/wordprocessingShape" mc:Ignorable="w14 wp14">
-  <w:comment w:id="33" w:author="Johan Eltes" w:date="2013-01-20T23:30:00Z" w:initials="JE">
+  <w:comment w:id="48" w:author="Johan Eltes" w:date="2013-01-20T23:30:00Z" w:initials="JE">
     <w:p>
       <w:pPr>
         <w:pStyle w:val="Kommentarer"/>
@@ -28067,7 +28969,7 @@
             <w:rPr>
               <w:noProof/>
             </w:rPr>
-            <w:t>23</w:t>
+            <w:t>26</w:t>
           </w:r>
           <w:r>
             <w:fldChar w:fldCharType="end"/>
@@ -28088,7 +28990,7 @@
             <w:rPr>
               <w:noProof/>
             </w:rPr>
-            <w:t>27</w:t>
+            <w:t>26</w:t>
           </w:r>
           <w:r>
             <w:fldChar w:fldCharType="end"/>
@@ -28156,7 +29058,7 @@
               <w:rFonts w:ascii="Arial" w:hAnsi="Arial" w:cs="Arial"/>
               <w:noProof/>
             </w:rPr>
-            <w:t>2013-04-08</w:t>
+            <w:t>2013-04-15</w:t>
           </w:r>
           <w:r>
             <w:rPr>
@@ -29108,7 +30010,7 @@
               <w:rFonts w:ascii="Arial" w:hAnsi="Arial" w:cs="Arial"/>
               <w:noProof/>
             </w:rPr>
-            <w:t>2013-04-08</w:t>
+            <w:t>2013-04-15</w:t>
           </w:r>
           <w:r>
             <w:rPr>

</xml_diff>